<commit_message>
Cap nhat guid.html, document
</commit_message>
<xml_diff>
--- a/document/TaiLieuHuongDanSuDung.docx
+++ b/document/TaiLieuHuongDanSuDung.docx
@@ -473,6 +473,12 @@
     </w:p>
     <w:sdt>
       <w:sdtPr>
+        <w:rPr>
+          <w:rFonts w:asciiTheme="minorHAnsi" w:eastAsiaTheme="minorHAnsi" w:hAnsiTheme="minorHAnsi" w:cstheme="minorBidi"/>
+          <w:color w:val="auto"/>
+          <w:sz w:val="22"/>
+          <w:szCs w:val="22"/>
+        </w:rPr>
         <w:id w:val="819155358"/>
         <w:docPartObj>
           <w:docPartGallery w:val="Table of Contents"/>
@@ -481,30 +487,43 @@
       </w:sdtPr>
       <w:sdtEndPr>
         <w:rPr>
-          <w:rFonts w:asciiTheme="minorHAnsi" w:eastAsiaTheme="minorHAnsi" w:hAnsiTheme="minorHAnsi" w:cstheme="minorBidi"/>
           <w:b/>
           <w:bCs/>
           <w:noProof/>
-          <w:color w:val="auto"/>
-          <w:sz w:val="22"/>
-          <w:szCs w:val="22"/>
         </w:rPr>
       </w:sdtEndPr>
       <w:sdtContent>
         <w:p>
           <w:pPr>
             <w:pStyle w:val="TOCHeading"/>
+            <w:jc w:val="center"/>
+            <w:rPr>
+              <w:b/>
+              <w:bCs/>
+            </w:rPr>
           </w:pPr>
           <w:proofErr w:type="spellStart"/>
           <w:r>
+            <w:rPr>
+              <w:b/>
+              <w:bCs/>
+            </w:rPr>
             <w:t>Mục</w:t>
           </w:r>
           <w:proofErr w:type="spellEnd"/>
           <w:r>
+            <w:rPr>
+              <w:b/>
+              <w:bCs/>
+            </w:rPr>
             <w:t xml:space="preserve"> </w:t>
           </w:r>
           <w:proofErr w:type="spellStart"/>
           <w:r>
+            <w:rPr>
+              <w:b/>
+              <w:bCs/>
+            </w:rPr>
             <w:t>lục</w:t>
           </w:r>
           <w:proofErr w:type="spellEnd"/>
@@ -518,6 +537,8 @@
             </w:tabs>
             <w:rPr>
               <w:rFonts w:eastAsiaTheme="minorEastAsia"/>
+              <w:b/>
+              <w:bCs/>
               <w:noProof/>
             </w:rPr>
           </w:pPr>
@@ -530,10 +551,12 @@
           <w:r>
             <w:fldChar w:fldCharType="separate"/>
           </w:r>
-          <w:hyperlink w:anchor="_Toc130737173" w:history="1">
+          <w:hyperlink w:anchor="_Toc130907845" w:history="1">
             <w:r>
               <w:rPr>
                 <w:rStyle w:val="Hyperlink"/>
+                <w:b/>
+                <w:bCs/>
                 <w:noProof/>
               </w:rPr>
               <w:t>I.</w:t>
@@ -541,6 +564,8 @@
             <w:r>
               <w:rPr>
                 <w:rFonts w:eastAsiaTheme="minorEastAsia"/>
+                <w:b/>
+                <w:bCs/>
                 <w:noProof/>
               </w:rPr>
               <w:tab/>
@@ -548,12 +573,16 @@
             <w:r>
               <w:rPr>
                 <w:rStyle w:val="Hyperlink"/>
+                <w:b/>
+                <w:bCs/>
                 <w:noProof/>
               </w:rPr>
               <w:t>Tổng quan cách chơi:</w:t>
             </w:r>
             <w:r>
               <w:rPr>
+                <w:b/>
+                <w:bCs/>
                 <w:noProof/>
                 <w:webHidden/>
               </w:rPr>
@@ -561,6 +590,8 @@
             </w:r>
             <w:r>
               <w:rPr>
+                <w:b/>
+                <w:bCs/>
                 <w:noProof/>
                 <w:webHidden/>
               </w:rPr>
@@ -568,19 +599,25 @@
             </w:r>
             <w:r>
               <w:rPr>
+                <w:b/>
+                <w:bCs/>
                 <w:noProof/>
                 <w:webHidden/>
               </w:rPr>
-              <w:instrText xml:space="preserve"> PAGEREF _Toc130737173 \h </w:instrText>
+              <w:instrText xml:space="preserve"> PAGEREF _Toc130907845 \h </w:instrText>
             </w:r>
             <w:r>
               <w:rPr>
+                <w:b/>
+                <w:bCs/>
                 <w:noProof/>
                 <w:webHidden/>
               </w:rPr>
             </w:r>
             <w:r>
               <w:rPr>
+                <w:b/>
+                <w:bCs/>
                 <w:noProof/>
                 <w:webHidden/>
               </w:rPr>
@@ -588,6 +625,8 @@
             </w:r>
             <w:r>
               <w:rPr>
+                <w:b/>
+                <w:bCs/>
                 <w:noProof/>
                 <w:webHidden/>
               </w:rPr>
@@ -595,6 +634,8 @@
             </w:r>
             <w:r>
               <w:rPr>
+                <w:b/>
+                <w:bCs/>
                 <w:noProof/>
                 <w:webHidden/>
               </w:rPr>
@@ -611,13 +652,17 @@
             </w:tabs>
             <w:rPr>
               <w:rFonts w:eastAsiaTheme="minorEastAsia"/>
+              <w:b/>
+              <w:bCs/>
               <w:noProof/>
             </w:rPr>
           </w:pPr>
-          <w:hyperlink w:anchor="_Toc130737174" w:history="1">
+          <w:hyperlink w:anchor="_Toc130907846" w:history="1">
             <w:r>
               <w:rPr>
                 <w:rStyle w:val="Hyperlink"/>
+                <w:b/>
+                <w:bCs/>
                 <w:noProof/>
               </w:rPr>
               <w:t>II.</w:t>
@@ -625,6 +670,8 @@
             <w:r>
               <w:rPr>
                 <w:rFonts w:eastAsiaTheme="minorEastAsia"/>
+                <w:b/>
+                <w:bCs/>
                 <w:noProof/>
               </w:rPr>
               <w:tab/>
@@ -632,12 +679,16 @@
             <w:r>
               <w:rPr>
                 <w:rStyle w:val="Hyperlink"/>
+                <w:b/>
+                <w:bCs/>
                 <w:noProof/>
               </w:rPr>
               <w:t>Level 1:</w:t>
             </w:r>
             <w:r>
               <w:rPr>
+                <w:b/>
+                <w:bCs/>
                 <w:noProof/>
                 <w:webHidden/>
               </w:rPr>
@@ -645,6 +696,8 @@
             </w:r>
             <w:r>
               <w:rPr>
+                <w:b/>
+                <w:bCs/>
                 <w:noProof/>
                 <w:webHidden/>
               </w:rPr>
@@ -652,19 +705,25 @@
             </w:r>
             <w:r>
               <w:rPr>
+                <w:b/>
+                <w:bCs/>
                 <w:noProof/>
                 <w:webHidden/>
               </w:rPr>
-              <w:instrText xml:space="preserve"> PAGEREF _Toc130737174 \h </w:instrText>
+              <w:instrText xml:space="preserve"> PAGEREF _Toc130907846 \h </w:instrText>
             </w:r>
             <w:r>
               <w:rPr>
+                <w:b/>
+                <w:bCs/>
                 <w:noProof/>
                 <w:webHidden/>
               </w:rPr>
             </w:r>
             <w:r>
               <w:rPr>
+                <w:b/>
+                <w:bCs/>
                 <w:noProof/>
                 <w:webHidden/>
               </w:rPr>
@@ -672,13 +731,17 @@
             </w:r>
             <w:r>
               <w:rPr>
+                <w:b/>
+                <w:bCs/>
                 <w:noProof/>
                 <w:webHidden/>
               </w:rPr>
-              <w:t>2</w:t>
+              <w:t>3</w:t>
             </w:r>
             <w:r>
               <w:rPr>
+                <w:b/>
+                <w:bCs/>
                 <w:noProof/>
                 <w:webHidden/>
               </w:rPr>
@@ -695,13 +758,17 @@
             </w:tabs>
             <w:rPr>
               <w:rFonts w:eastAsiaTheme="minorEastAsia"/>
+              <w:b/>
+              <w:bCs/>
               <w:noProof/>
             </w:rPr>
           </w:pPr>
-          <w:hyperlink w:anchor="_Toc130737175" w:history="1">
+          <w:hyperlink w:anchor="_Toc130907847" w:history="1">
             <w:r>
               <w:rPr>
                 <w:rStyle w:val="Hyperlink"/>
+                <w:b/>
+                <w:bCs/>
                 <w:noProof/>
               </w:rPr>
               <w:t>III.</w:t>
@@ -709,6 +776,8 @@
             <w:r>
               <w:rPr>
                 <w:rFonts w:eastAsiaTheme="minorEastAsia"/>
+                <w:b/>
+                <w:bCs/>
                 <w:noProof/>
               </w:rPr>
               <w:tab/>
@@ -716,12 +785,16 @@
             <w:r>
               <w:rPr>
                 <w:rStyle w:val="Hyperlink"/>
+                <w:b/>
+                <w:bCs/>
                 <w:noProof/>
               </w:rPr>
               <w:t>Level 2:</w:t>
             </w:r>
             <w:r>
               <w:rPr>
+                <w:b/>
+                <w:bCs/>
                 <w:noProof/>
                 <w:webHidden/>
               </w:rPr>
@@ -729,6 +802,8 @@
             </w:r>
             <w:r>
               <w:rPr>
+                <w:b/>
+                <w:bCs/>
                 <w:noProof/>
                 <w:webHidden/>
               </w:rPr>
@@ -736,19 +811,25 @@
             </w:r>
             <w:r>
               <w:rPr>
+                <w:b/>
+                <w:bCs/>
                 <w:noProof/>
                 <w:webHidden/>
               </w:rPr>
-              <w:instrText xml:space="preserve"> PAGEREF _Toc130737175 \h </w:instrText>
+              <w:instrText xml:space="preserve"> PAGEREF _Toc130907847 \h </w:instrText>
             </w:r>
             <w:r>
               <w:rPr>
+                <w:b/>
+                <w:bCs/>
                 <w:noProof/>
                 <w:webHidden/>
               </w:rPr>
             </w:r>
             <w:r>
               <w:rPr>
+                <w:b/>
+                <w:bCs/>
                 <w:noProof/>
                 <w:webHidden/>
               </w:rPr>
@@ -756,13 +837,17 @@
             </w:r>
             <w:r>
               <w:rPr>
+                <w:b/>
+                <w:bCs/>
                 <w:noProof/>
                 <w:webHidden/>
               </w:rPr>
-              <w:t>2</w:t>
+              <w:t>4</w:t>
             </w:r>
             <w:r>
               <w:rPr>
+                <w:b/>
+                <w:bCs/>
                 <w:noProof/>
                 <w:webHidden/>
               </w:rPr>
@@ -779,13 +864,17 @@
             </w:tabs>
             <w:rPr>
               <w:rFonts w:eastAsiaTheme="minorEastAsia"/>
+              <w:b/>
+              <w:bCs/>
               <w:noProof/>
             </w:rPr>
           </w:pPr>
-          <w:hyperlink w:anchor="_Toc130737176" w:history="1">
+          <w:hyperlink w:anchor="_Toc130907848" w:history="1">
             <w:r>
               <w:rPr>
                 <w:rStyle w:val="Hyperlink"/>
+                <w:b/>
+                <w:bCs/>
                 <w:noProof/>
               </w:rPr>
               <w:t>IV.</w:t>
@@ -793,6 +882,8 @@
             <w:r>
               <w:rPr>
                 <w:rFonts w:eastAsiaTheme="minorEastAsia"/>
+                <w:b/>
+                <w:bCs/>
                 <w:noProof/>
               </w:rPr>
               <w:tab/>
@@ -800,12 +891,16 @@
             <w:r>
               <w:rPr>
                 <w:rStyle w:val="Hyperlink"/>
+                <w:b/>
+                <w:bCs/>
                 <w:noProof/>
               </w:rPr>
               <w:t>Level 3:</w:t>
             </w:r>
             <w:r>
               <w:rPr>
+                <w:b/>
+                <w:bCs/>
                 <w:noProof/>
                 <w:webHidden/>
               </w:rPr>
@@ -813,6 +908,8 @@
             </w:r>
             <w:r>
               <w:rPr>
+                <w:b/>
+                <w:bCs/>
                 <w:noProof/>
                 <w:webHidden/>
               </w:rPr>
@@ -820,19 +917,25 @@
             </w:r>
             <w:r>
               <w:rPr>
+                <w:b/>
+                <w:bCs/>
                 <w:noProof/>
                 <w:webHidden/>
               </w:rPr>
-              <w:instrText xml:space="preserve"> PAGEREF _Toc130737176 \h </w:instrText>
+              <w:instrText xml:space="preserve"> PAGEREF _Toc130907848 \h </w:instrText>
             </w:r>
             <w:r>
               <w:rPr>
+                <w:b/>
+                <w:bCs/>
                 <w:noProof/>
                 <w:webHidden/>
               </w:rPr>
             </w:r>
             <w:r>
               <w:rPr>
+                <w:b/>
+                <w:bCs/>
                 <w:noProof/>
                 <w:webHidden/>
               </w:rPr>
@@ -840,13 +943,17 @@
             </w:r>
             <w:r>
               <w:rPr>
+                <w:b/>
+                <w:bCs/>
                 <w:noProof/>
                 <w:webHidden/>
               </w:rPr>
-              <w:t>2</w:t>
+              <w:t>5</w:t>
             </w:r>
             <w:r>
               <w:rPr>
+                <w:b/>
+                <w:bCs/>
                 <w:noProof/>
                 <w:webHidden/>
               </w:rPr>
@@ -863,13 +970,17 @@
             </w:tabs>
             <w:rPr>
               <w:rFonts w:eastAsiaTheme="minorEastAsia"/>
+              <w:b/>
+              <w:bCs/>
               <w:noProof/>
             </w:rPr>
           </w:pPr>
-          <w:hyperlink w:anchor="_Toc130737177" w:history="1">
+          <w:hyperlink w:anchor="_Toc130907849" w:history="1">
             <w:r>
               <w:rPr>
                 <w:rStyle w:val="Hyperlink"/>
+                <w:b/>
+                <w:bCs/>
                 <w:noProof/>
               </w:rPr>
               <w:t>V.</w:t>
@@ -877,6 +988,8 @@
             <w:r>
               <w:rPr>
                 <w:rFonts w:eastAsiaTheme="minorEastAsia"/>
+                <w:b/>
+                <w:bCs/>
                 <w:noProof/>
               </w:rPr>
               <w:tab/>
@@ -884,12 +997,16 @@
             <w:r>
               <w:rPr>
                 <w:rStyle w:val="Hyperlink"/>
+                <w:b/>
+                <w:bCs/>
                 <w:noProof/>
               </w:rPr>
               <w:t>Level 4:</w:t>
             </w:r>
             <w:r>
               <w:rPr>
+                <w:b/>
+                <w:bCs/>
                 <w:noProof/>
                 <w:webHidden/>
               </w:rPr>
@@ -897,6 +1014,8 @@
             </w:r>
             <w:r>
               <w:rPr>
+                <w:b/>
+                <w:bCs/>
                 <w:noProof/>
                 <w:webHidden/>
               </w:rPr>
@@ -904,19 +1023,25 @@
             </w:r>
             <w:r>
               <w:rPr>
+                <w:b/>
+                <w:bCs/>
                 <w:noProof/>
                 <w:webHidden/>
               </w:rPr>
-              <w:instrText xml:space="preserve"> PAGEREF _Toc130737177 \h </w:instrText>
+              <w:instrText xml:space="preserve"> PAGEREF _Toc130907849 \h </w:instrText>
             </w:r>
             <w:r>
               <w:rPr>
+                <w:b/>
+                <w:bCs/>
                 <w:noProof/>
                 <w:webHidden/>
               </w:rPr>
             </w:r>
             <w:r>
               <w:rPr>
+                <w:b/>
+                <w:bCs/>
                 <w:noProof/>
                 <w:webHidden/>
               </w:rPr>
@@ -924,13 +1049,17 @@
             </w:r>
             <w:r>
               <w:rPr>
+                <w:b/>
+                <w:bCs/>
                 <w:noProof/>
                 <w:webHidden/>
               </w:rPr>
-              <w:t>2</w:t>
+              <w:t>6</w:t>
             </w:r>
             <w:r>
               <w:rPr>
+                <w:b/>
+                <w:bCs/>
                 <w:noProof/>
                 <w:webHidden/>
               </w:rPr>
@@ -947,13 +1076,17 @@
             </w:tabs>
             <w:rPr>
               <w:rFonts w:eastAsiaTheme="minorEastAsia"/>
+              <w:b/>
+              <w:bCs/>
               <w:noProof/>
             </w:rPr>
           </w:pPr>
-          <w:hyperlink w:anchor="_Toc130737178" w:history="1">
+          <w:hyperlink w:anchor="_Toc130907850" w:history="1">
             <w:r>
               <w:rPr>
                 <w:rStyle w:val="Hyperlink"/>
+                <w:b/>
+                <w:bCs/>
                 <w:noProof/>
               </w:rPr>
               <w:t>VI.</w:t>
@@ -961,6 +1094,8 @@
             <w:r>
               <w:rPr>
                 <w:rFonts w:eastAsiaTheme="minorEastAsia"/>
+                <w:b/>
+                <w:bCs/>
                 <w:noProof/>
               </w:rPr>
               <w:tab/>
@@ -968,12 +1103,16 @@
             <w:r>
               <w:rPr>
                 <w:rStyle w:val="Hyperlink"/>
+                <w:b/>
+                <w:bCs/>
                 <w:noProof/>
               </w:rPr>
               <w:t>Level 5:</w:t>
             </w:r>
             <w:r>
               <w:rPr>
+                <w:b/>
+                <w:bCs/>
                 <w:noProof/>
                 <w:webHidden/>
               </w:rPr>
@@ -981,6 +1120,8 @@
             </w:r>
             <w:r>
               <w:rPr>
+                <w:b/>
+                <w:bCs/>
                 <w:noProof/>
                 <w:webHidden/>
               </w:rPr>
@@ -988,19 +1129,25 @@
             </w:r>
             <w:r>
               <w:rPr>
+                <w:b/>
+                <w:bCs/>
                 <w:noProof/>
                 <w:webHidden/>
               </w:rPr>
-              <w:instrText xml:space="preserve"> PAGEREF _Toc130737178 \h </w:instrText>
+              <w:instrText xml:space="preserve"> PAGEREF _Toc130907850 \h </w:instrText>
             </w:r>
             <w:r>
               <w:rPr>
+                <w:b/>
+                <w:bCs/>
                 <w:noProof/>
                 <w:webHidden/>
               </w:rPr>
             </w:r>
             <w:r>
               <w:rPr>
+                <w:b/>
+                <w:bCs/>
                 <w:noProof/>
                 <w:webHidden/>
               </w:rPr>
@@ -1008,13 +1155,17 @@
             </w:r>
             <w:r>
               <w:rPr>
+                <w:b/>
+                <w:bCs/>
                 <w:noProof/>
                 <w:webHidden/>
               </w:rPr>
-              <w:t>2</w:t>
+              <w:t>7</w:t>
             </w:r>
             <w:r>
               <w:rPr>
+                <w:b/>
+                <w:bCs/>
                 <w:noProof/>
                 <w:webHidden/>
               </w:rPr>
@@ -1031,13 +1182,17 @@
             </w:tabs>
             <w:rPr>
               <w:rFonts w:eastAsiaTheme="minorEastAsia"/>
+              <w:b/>
+              <w:bCs/>
               <w:noProof/>
             </w:rPr>
           </w:pPr>
-          <w:hyperlink w:anchor="_Toc130737179" w:history="1">
+          <w:hyperlink w:anchor="_Toc130907851" w:history="1">
             <w:r>
               <w:rPr>
                 <w:rStyle w:val="Hyperlink"/>
+                <w:b/>
+                <w:bCs/>
                 <w:noProof/>
               </w:rPr>
               <w:t>VII.</w:t>
@@ -1045,6 +1200,8 @@
             <w:r>
               <w:rPr>
                 <w:rFonts w:eastAsiaTheme="minorEastAsia"/>
+                <w:b/>
+                <w:bCs/>
                 <w:noProof/>
               </w:rPr>
               <w:tab/>
@@ -1052,12 +1209,16 @@
             <w:r>
               <w:rPr>
                 <w:rStyle w:val="Hyperlink"/>
+                <w:b/>
+                <w:bCs/>
                 <w:noProof/>
               </w:rPr>
               <w:t>Level 6:</w:t>
             </w:r>
             <w:r>
               <w:rPr>
+                <w:b/>
+                <w:bCs/>
                 <w:noProof/>
                 <w:webHidden/>
               </w:rPr>
@@ -1065,6 +1226,8 @@
             </w:r>
             <w:r>
               <w:rPr>
+                <w:b/>
+                <w:bCs/>
                 <w:noProof/>
                 <w:webHidden/>
               </w:rPr>
@@ -1072,19 +1235,25 @@
             </w:r>
             <w:r>
               <w:rPr>
+                <w:b/>
+                <w:bCs/>
                 <w:noProof/>
                 <w:webHidden/>
               </w:rPr>
-              <w:instrText xml:space="preserve"> PAGEREF _Toc130737179 \h </w:instrText>
+              <w:instrText xml:space="preserve"> PAGEREF _Toc130907851 \h </w:instrText>
             </w:r>
             <w:r>
               <w:rPr>
+                <w:b/>
+                <w:bCs/>
                 <w:noProof/>
                 <w:webHidden/>
               </w:rPr>
             </w:r>
             <w:r>
               <w:rPr>
+                <w:b/>
+                <w:bCs/>
                 <w:noProof/>
                 <w:webHidden/>
               </w:rPr>
@@ -1092,13 +1261,17 @@
             </w:r>
             <w:r>
               <w:rPr>
+                <w:b/>
+                <w:bCs/>
                 <w:noProof/>
                 <w:webHidden/>
               </w:rPr>
-              <w:t>3</w:t>
+              <w:t>8</w:t>
             </w:r>
             <w:r>
               <w:rPr>
+                <w:b/>
+                <w:bCs/>
                 <w:noProof/>
                 <w:webHidden/>
               </w:rPr>
@@ -1115,13 +1288,17 @@
             </w:tabs>
             <w:rPr>
               <w:rFonts w:eastAsiaTheme="minorEastAsia"/>
+              <w:b/>
+              <w:bCs/>
               <w:noProof/>
             </w:rPr>
           </w:pPr>
-          <w:hyperlink w:anchor="_Toc130737180" w:history="1">
+          <w:hyperlink w:anchor="_Toc130907852" w:history="1">
             <w:r>
               <w:rPr>
                 <w:rStyle w:val="Hyperlink"/>
+                <w:b/>
+                <w:bCs/>
                 <w:noProof/>
               </w:rPr>
               <w:t>VIII.</w:t>
@@ -1129,6 +1306,8 @@
             <w:r>
               <w:rPr>
                 <w:rFonts w:eastAsiaTheme="minorEastAsia"/>
+                <w:b/>
+                <w:bCs/>
                 <w:noProof/>
               </w:rPr>
               <w:tab/>
@@ -1136,12 +1315,16 @@
             <w:r>
               <w:rPr>
                 <w:rStyle w:val="Hyperlink"/>
+                <w:b/>
+                <w:bCs/>
                 <w:noProof/>
               </w:rPr>
               <w:t>Video Demo:</w:t>
             </w:r>
             <w:r>
               <w:rPr>
+                <w:b/>
+                <w:bCs/>
                 <w:noProof/>
                 <w:webHidden/>
               </w:rPr>
@@ -1149,6 +1332,8 @@
             </w:r>
             <w:r>
               <w:rPr>
+                <w:b/>
+                <w:bCs/>
                 <w:noProof/>
                 <w:webHidden/>
               </w:rPr>
@@ -1156,19 +1341,25 @@
             </w:r>
             <w:r>
               <w:rPr>
+                <w:b/>
+                <w:bCs/>
                 <w:noProof/>
                 <w:webHidden/>
               </w:rPr>
-              <w:instrText xml:space="preserve"> PAGEREF _Toc130737180 \h </w:instrText>
+              <w:instrText xml:space="preserve"> PAGEREF _Toc130907852 \h </w:instrText>
             </w:r>
             <w:r>
               <w:rPr>
+                <w:b/>
+                <w:bCs/>
                 <w:noProof/>
                 <w:webHidden/>
               </w:rPr>
             </w:r>
             <w:r>
               <w:rPr>
+                <w:b/>
+                <w:bCs/>
                 <w:noProof/>
                 <w:webHidden/>
               </w:rPr>
@@ -1176,13 +1367,17 @@
             </w:r>
             <w:r>
               <w:rPr>
+                <w:b/>
+                <w:bCs/>
                 <w:noProof/>
                 <w:webHidden/>
               </w:rPr>
-              <w:t>3</w:t>
+              <w:t>8</w:t>
             </w:r>
             <w:r>
               <w:rPr>
+                <w:b/>
+                <w:bCs/>
                 <w:noProof/>
                 <w:webHidden/>
               </w:rPr>
@@ -1213,7 +1408,7 @@
         <w:pStyle w:val="Heading1"/>
         <w:spacing w:line="300" w:lineRule="auto"/>
       </w:pPr>
-      <w:bookmarkStart w:id="0" w:name="_Toc130737173"/>
+      <w:bookmarkStart w:id="0" w:name="_Toc130907845"/>
       <w:proofErr w:type="spellStart"/>
       <w:r>
         <w:t>Tổng</w:t>
@@ -1247,6 +1442,1212 @@
         <w:t>:</w:t>
       </w:r>
       <w:bookmarkEnd w:id="0"/>
+    </w:p>
+    <w:p>
+      <w:pPr>
+        <w:pStyle w:val="ListParagraph"/>
+        <w:numPr>
+          <w:ilvl w:val="0"/>
+          <w:numId w:val="15"/>
+        </w:numPr>
+        <w:rPr>
+          <w:sz w:val="26"/>
+          <w:szCs w:val="26"/>
+        </w:rPr>
+      </w:pPr>
+      <w:proofErr w:type="spellStart"/>
+      <w:r>
+        <w:rPr>
+          <w:sz w:val="26"/>
+          <w:szCs w:val="26"/>
+        </w:rPr>
+        <w:t>Người</w:t>
+      </w:r>
+      <w:proofErr w:type="spellEnd"/>
+      <w:r>
+        <w:rPr>
+          <w:sz w:val="26"/>
+          <w:szCs w:val="26"/>
+        </w:rPr>
+        <w:t xml:space="preserve"> </w:t>
+      </w:r>
+      <w:proofErr w:type="spellStart"/>
+      <w:r>
+        <w:rPr>
+          <w:sz w:val="26"/>
+          <w:szCs w:val="26"/>
+        </w:rPr>
+        <w:t>chơi</w:t>
+      </w:r>
+      <w:proofErr w:type="spellEnd"/>
+      <w:r>
+        <w:rPr>
+          <w:sz w:val="26"/>
+          <w:szCs w:val="26"/>
+        </w:rPr>
+        <w:t xml:space="preserve"> </w:t>
+      </w:r>
+      <w:proofErr w:type="spellStart"/>
+      <w:r>
+        <w:rPr>
+          <w:sz w:val="26"/>
+          <w:szCs w:val="26"/>
+        </w:rPr>
+        <w:t>nhấn</w:t>
+      </w:r>
+      <w:proofErr w:type="spellEnd"/>
+      <w:r>
+        <w:rPr>
+          <w:sz w:val="26"/>
+          <w:szCs w:val="26"/>
+        </w:rPr>
+        <w:t xml:space="preserve"> </w:t>
+      </w:r>
+      <w:proofErr w:type="spellStart"/>
+      <w:r>
+        <w:rPr>
+          <w:sz w:val="26"/>
+          <w:szCs w:val="26"/>
+        </w:rPr>
+        <w:t>nút</w:t>
+      </w:r>
+      <w:proofErr w:type="spellEnd"/>
+      <w:r>
+        <w:rPr>
+          <w:sz w:val="26"/>
+          <w:szCs w:val="26"/>
+        </w:rPr>
+        <w:t xml:space="preserve"> </w:t>
+      </w:r>
+      <w:r>
+        <w:rPr>
+          <w:color w:val="5B9BD5" w:themeColor="accent1"/>
+          <w:sz w:val="26"/>
+          <w:szCs w:val="26"/>
+        </w:rPr>
+        <w:t>P</w:t>
+      </w:r>
+      <w:r>
+        <w:rPr>
+          <w:color w:val="5B9BD5" w:themeColor="accent1"/>
+          <w:sz w:val="26"/>
+          <w:szCs w:val="26"/>
+        </w:rPr>
+        <w:t>lay</w:t>
+      </w:r>
+      <w:r>
+        <w:rPr>
+          <w:sz w:val="26"/>
+          <w:szCs w:val="26"/>
+        </w:rPr>
+        <w:t xml:space="preserve"> </w:t>
+      </w:r>
+      <w:proofErr w:type="spellStart"/>
+      <w:r>
+        <w:rPr>
+          <w:sz w:val="26"/>
+          <w:szCs w:val="26"/>
+        </w:rPr>
+        <w:t>để</w:t>
+      </w:r>
+      <w:proofErr w:type="spellEnd"/>
+      <w:r>
+        <w:rPr>
+          <w:sz w:val="26"/>
+          <w:szCs w:val="26"/>
+        </w:rPr>
+        <w:t xml:space="preserve"> </w:t>
+      </w:r>
+      <w:proofErr w:type="spellStart"/>
+      <w:r>
+        <w:rPr>
+          <w:sz w:val="26"/>
+          <w:szCs w:val="26"/>
+        </w:rPr>
+        <w:t>bắt</w:t>
+      </w:r>
+      <w:proofErr w:type="spellEnd"/>
+      <w:r>
+        <w:rPr>
+          <w:sz w:val="26"/>
+          <w:szCs w:val="26"/>
+        </w:rPr>
+        <w:t xml:space="preserve"> </w:t>
+      </w:r>
+      <w:proofErr w:type="spellStart"/>
+      <w:r>
+        <w:rPr>
+          <w:sz w:val="26"/>
+          <w:szCs w:val="26"/>
+        </w:rPr>
+        <w:t>đầu</w:t>
+      </w:r>
+      <w:proofErr w:type="spellEnd"/>
+      <w:r>
+        <w:rPr>
+          <w:sz w:val="26"/>
+          <w:szCs w:val="26"/>
+        </w:rPr>
+        <w:t xml:space="preserve"> </w:t>
+      </w:r>
+      <w:proofErr w:type="spellStart"/>
+      <w:r>
+        <w:rPr>
+          <w:sz w:val="26"/>
+          <w:szCs w:val="26"/>
+        </w:rPr>
+        <w:t>chơi</w:t>
+      </w:r>
+      <w:proofErr w:type="spellEnd"/>
+      <w:r>
+        <w:rPr>
+          <w:sz w:val="26"/>
+          <w:szCs w:val="26"/>
+        </w:rPr>
+        <w:t xml:space="preserve">, </w:t>
+      </w:r>
+      <w:proofErr w:type="spellStart"/>
+      <w:r>
+        <w:rPr>
+          <w:sz w:val="26"/>
+          <w:szCs w:val="26"/>
+        </w:rPr>
+        <w:t>trong</w:t>
+      </w:r>
+      <w:proofErr w:type="spellEnd"/>
+      <w:r>
+        <w:rPr>
+          <w:sz w:val="26"/>
+          <w:szCs w:val="26"/>
+        </w:rPr>
+        <w:t xml:space="preserve"> </w:t>
+      </w:r>
+      <w:proofErr w:type="spellStart"/>
+      <w:r>
+        <w:rPr>
+          <w:sz w:val="26"/>
+          <w:szCs w:val="26"/>
+        </w:rPr>
+        <w:t>quá</w:t>
+      </w:r>
+      <w:proofErr w:type="spellEnd"/>
+      <w:r>
+        <w:rPr>
+          <w:sz w:val="26"/>
+          <w:szCs w:val="26"/>
+        </w:rPr>
+        <w:t xml:space="preserve"> </w:t>
+      </w:r>
+      <w:proofErr w:type="spellStart"/>
+      <w:r>
+        <w:rPr>
+          <w:sz w:val="26"/>
+          <w:szCs w:val="26"/>
+        </w:rPr>
+        <w:t>trình</w:t>
+      </w:r>
+      <w:proofErr w:type="spellEnd"/>
+      <w:r>
+        <w:rPr>
+          <w:sz w:val="26"/>
+          <w:szCs w:val="26"/>
+        </w:rPr>
+        <w:t xml:space="preserve"> </w:t>
+      </w:r>
+      <w:proofErr w:type="spellStart"/>
+      <w:r>
+        <w:rPr>
+          <w:sz w:val="26"/>
+          <w:szCs w:val="26"/>
+        </w:rPr>
+        <w:t>chơi</w:t>
+      </w:r>
+      <w:proofErr w:type="spellEnd"/>
+      <w:r>
+        <w:rPr>
+          <w:sz w:val="26"/>
+          <w:szCs w:val="26"/>
+        </w:rPr>
+        <w:t xml:space="preserve"> </w:t>
+      </w:r>
+      <w:proofErr w:type="spellStart"/>
+      <w:r>
+        <w:rPr>
+          <w:sz w:val="26"/>
+          <w:szCs w:val="26"/>
+        </w:rPr>
+        <w:t>người</w:t>
+      </w:r>
+      <w:proofErr w:type="spellEnd"/>
+      <w:r>
+        <w:rPr>
+          <w:sz w:val="26"/>
+          <w:szCs w:val="26"/>
+        </w:rPr>
+        <w:t xml:space="preserve"> </w:t>
+      </w:r>
+      <w:proofErr w:type="spellStart"/>
+      <w:r>
+        <w:rPr>
+          <w:sz w:val="26"/>
+          <w:szCs w:val="26"/>
+        </w:rPr>
+        <w:t>chơi</w:t>
+      </w:r>
+      <w:proofErr w:type="spellEnd"/>
+      <w:r>
+        <w:rPr>
+          <w:sz w:val="26"/>
+          <w:szCs w:val="26"/>
+        </w:rPr>
+        <w:t xml:space="preserve"> </w:t>
+      </w:r>
+      <w:proofErr w:type="spellStart"/>
+      <w:r>
+        <w:rPr>
+          <w:sz w:val="26"/>
+          <w:szCs w:val="26"/>
+        </w:rPr>
+        <w:t>không</w:t>
+      </w:r>
+      <w:proofErr w:type="spellEnd"/>
+      <w:r>
+        <w:rPr>
+          <w:sz w:val="26"/>
+          <w:szCs w:val="26"/>
+        </w:rPr>
+        <w:t xml:space="preserve"> </w:t>
+      </w:r>
+      <w:proofErr w:type="spellStart"/>
+      <w:r>
+        <w:rPr>
+          <w:sz w:val="26"/>
+          <w:szCs w:val="26"/>
+        </w:rPr>
+        <w:t>thể</w:t>
+      </w:r>
+      <w:proofErr w:type="spellEnd"/>
+      <w:r>
+        <w:rPr>
+          <w:sz w:val="26"/>
+          <w:szCs w:val="26"/>
+        </w:rPr>
+        <w:t xml:space="preserve"> </w:t>
+      </w:r>
+      <w:proofErr w:type="spellStart"/>
+      <w:r>
+        <w:rPr>
+          <w:sz w:val="26"/>
+          <w:szCs w:val="26"/>
+        </w:rPr>
+        <w:t>nhấn</w:t>
+      </w:r>
+      <w:proofErr w:type="spellEnd"/>
+      <w:r>
+        <w:rPr>
+          <w:sz w:val="26"/>
+          <w:szCs w:val="26"/>
+        </w:rPr>
+        <w:t xml:space="preserve"> </w:t>
+      </w:r>
+      <w:proofErr w:type="spellStart"/>
+      <w:r>
+        <w:rPr>
+          <w:sz w:val="26"/>
+          <w:szCs w:val="26"/>
+        </w:rPr>
+        <w:t>nút</w:t>
+      </w:r>
+      <w:proofErr w:type="spellEnd"/>
+      <w:r>
+        <w:rPr>
+          <w:sz w:val="26"/>
+          <w:szCs w:val="26"/>
+        </w:rPr>
+        <w:t xml:space="preserve"> </w:t>
+      </w:r>
+      <w:r>
+        <w:rPr>
+          <w:color w:val="5B9BD5" w:themeColor="accent1"/>
+          <w:sz w:val="26"/>
+          <w:szCs w:val="26"/>
+        </w:rPr>
+        <w:t>P</w:t>
+      </w:r>
+      <w:r>
+        <w:rPr>
+          <w:color w:val="5B9BD5" w:themeColor="accent1"/>
+          <w:sz w:val="26"/>
+          <w:szCs w:val="26"/>
+        </w:rPr>
+        <w:t>lay</w:t>
+      </w:r>
+      <w:r>
+        <w:rPr>
+          <w:sz w:val="26"/>
+          <w:szCs w:val="26"/>
+        </w:rPr>
+        <w:t xml:space="preserve"> </w:t>
+      </w:r>
+      <w:proofErr w:type="spellStart"/>
+      <w:r>
+        <w:rPr>
+          <w:sz w:val="26"/>
+          <w:szCs w:val="26"/>
+        </w:rPr>
+        <w:t>để</w:t>
+      </w:r>
+      <w:proofErr w:type="spellEnd"/>
+      <w:r>
+        <w:rPr>
+          <w:sz w:val="26"/>
+          <w:szCs w:val="26"/>
+        </w:rPr>
+        <w:t xml:space="preserve"> </w:t>
+      </w:r>
+      <w:proofErr w:type="spellStart"/>
+      <w:r>
+        <w:rPr>
+          <w:sz w:val="26"/>
+          <w:szCs w:val="26"/>
+        </w:rPr>
+        <w:t>chơi</w:t>
+      </w:r>
+      <w:proofErr w:type="spellEnd"/>
+      <w:r>
+        <w:rPr>
+          <w:sz w:val="26"/>
+          <w:szCs w:val="26"/>
+        </w:rPr>
+        <w:t xml:space="preserve"> </w:t>
+      </w:r>
+      <w:proofErr w:type="spellStart"/>
+      <w:r>
+        <w:rPr>
+          <w:sz w:val="26"/>
+          <w:szCs w:val="26"/>
+        </w:rPr>
+        <w:t>lại</w:t>
+      </w:r>
+      <w:proofErr w:type="spellEnd"/>
+      <w:r>
+        <w:rPr>
+          <w:sz w:val="26"/>
+          <w:szCs w:val="26"/>
+        </w:rPr>
+        <w:t xml:space="preserve"> </w:t>
+      </w:r>
+      <w:proofErr w:type="spellStart"/>
+      <w:r>
+        <w:rPr>
+          <w:sz w:val="26"/>
+          <w:szCs w:val="26"/>
+        </w:rPr>
+        <w:t>trừ</w:t>
+      </w:r>
+      <w:proofErr w:type="spellEnd"/>
+      <w:r>
+        <w:rPr>
+          <w:sz w:val="26"/>
+          <w:szCs w:val="26"/>
+        </w:rPr>
+        <w:t xml:space="preserve"> </w:t>
+      </w:r>
+      <w:proofErr w:type="spellStart"/>
+      <w:r>
+        <w:rPr>
+          <w:sz w:val="26"/>
+          <w:szCs w:val="26"/>
+        </w:rPr>
+        <w:t>khi</w:t>
+      </w:r>
+      <w:proofErr w:type="spellEnd"/>
+      <w:r>
+        <w:rPr>
+          <w:sz w:val="26"/>
+          <w:szCs w:val="26"/>
+        </w:rPr>
+        <w:t xml:space="preserve"> </w:t>
+      </w:r>
+      <w:proofErr w:type="spellStart"/>
+      <w:r>
+        <w:rPr>
+          <w:sz w:val="26"/>
+          <w:szCs w:val="26"/>
+        </w:rPr>
+        <w:t>bạn</w:t>
+      </w:r>
+      <w:proofErr w:type="spellEnd"/>
+      <w:r>
+        <w:rPr>
+          <w:sz w:val="26"/>
+          <w:szCs w:val="26"/>
+        </w:rPr>
+        <w:t xml:space="preserve"> </w:t>
+      </w:r>
+      <w:proofErr w:type="spellStart"/>
+      <w:r>
+        <w:rPr>
+          <w:sz w:val="26"/>
+          <w:szCs w:val="26"/>
+        </w:rPr>
+        <w:t>đã</w:t>
+      </w:r>
+      <w:proofErr w:type="spellEnd"/>
+      <w:r>
+        <w:rPr>
+          <w:sz w:val="26"/>
+          <w:szCs w:val="26"/>
+        </w:rPr>
+        <w:t xml:space="preserve"> over game.</w:t>
+      </w:r>
+    </w:p>
+    <w:p>
+      <w:pPr>
+        <w:rPr>
+          <w:sz w:val="26"/>
+          <w:szCs w:val="26"/>
+        </w:rPr>
+      </w:pPr>
+      <w:r>
+        <w:rPr>
+          <w:noProof/>
+        </w:rPr>
+        <w:drawing>
+          <wp:inline distT="0" distB="0" distL="0" distR="0" wp14:anchorId="43FDA6C3" wp14:editId="43244AEC">
+            <wp:extent cx="5610860" cy="2639060"/>
+            <wp:effectExtent l="0" t="0" r="8890" b="8890"/>
+            <wp:docPr id="2" name="Picture 2"/>
+            <wp:cNvGraphicFramePr>
+              <a:graphicFrameLocks xmlns:a="http://schemas.openxmlformats.org/drawingml/2006/main" noChangeAspect="1"/>
+            </wp:cNvGraphicFramePr>
+            <a:graphic xmlns:a="http://schemas.openxmlformats.org/drawingml/2006/main">
+              <a:graphicData uri="http://schemas.openxmlformats.org/drawingml/2006/picture">
+                <pic:pic xmlns:pic="http://schemas.openxmlformats.org/drawingml/2006/picture">
+                  <pic:nvPicPr>
+                    <pic:cNvPr id="0" name="Picture 1"/>
+                    <pic:cNvPicPr>
+                      <a:picLocks noChangeAspect="1" noChangeArrowheads="1"/>
+                    </pic:cNvPicPr>
+                  </pic:nvPicPr>
+                  <pic:blipFill>
+                    <a:blip r:embed="rId10" cstate="print">
+                      <a:extLst>
+                        <a:ext uri="{28A0092B-C50C-407E-A947-70E740481C1C}">
+                          <a14:useLocalDpi xmlns:a14="http://schemas.microsoft.com/office/drawing/2010/main" val="0"/>
+                        </a:ext>
+                      </a:extLst>
+                    </a:blip>
+                    <a:srcRect/>
+                    <a:stretch>
+                      <a:fillRect/>
+                    </a:stretch>
+                  </pic:blipFill>
+                  <pic:spPr bwMode="auto">
+                    <a:xfrm>
+                      <a:off x="0" y="0"/>
+                      <a:ext cx="5610860" cy="2639060"/>
+                    </a:xfrm>
+                    <a:prstGeom prst="rect">
+                      <a:avLst/>
+                    </a:prstGeom>
+                    <a:noFill/>
+                    <a:ln>
+                      <a:noFill/>
+                    </a:ln>
+                  </pic:spPr>
+                </pic:pic>
+              </a:graphicData>
+            </a:graphic>
+          </wp:inline>
+        </w:drawing>
+      </w:r>
+    </w:p>
+    <w:p>
+      <w:pPr>
+        <w:pStyle w:val="ListParagraph"/>
+        <w:numPr>
+          <w:ilvl w:val="0"/>
+          <w:numId w:val="15"/>
+        </w:numPr>
+        <w:rPr>
+          <w:sz w:val="26"/>
+          <w:szCs w:val="26"/>
+        </w:rPr>
+      </w:pPr>
+      <w:proofErr w:type="spellStart"/>
+      <w:r>
+        <w:rPr>
+          <w:sz w:val="26"/>
+          <w:szCs w:val="26"/>
+        </w:rPr>
+        <w:t>Người</w:t>
+      </w:r>
+      <w:proofErr w:type="spellEnd"/>
+      <w:r>
+        <w:rPr>
+          <w:sz w:val="26"/>
+          <w:szCs w:val="26"/>
+        </w:rPr>
+        <w:t xml:space="preserve"> </w:t>
+      </w:r>
+      <w:proofErr w:type="spellStart"/>
+      <w:r>
+        <w:rPr>
+          <w:sz w:val="26"/>
+          <w:szCs w:val="26"/>
+        </w:rPr>
+        <w:t>chơi</w:t>
+      </w:r>
+      <w:proofErr w:type="spellEnd"/>
+      <w:r>
+        <w:rPr>
+          <w:sz w:val="26"/>
+          <w:szCs w:val="26"/>
+        </w:rPr>
+        <w:t xml:space="preserve"> </w:t>
+      </w:r>
+      <w:proofErr w:type="spellStart"/>
+      <w:r>
+        <w:rPr>
+          <w:sz w:val="26"/>
+          <w:szCs w:val="26"/>
+        </w:rPr>
+        <w:t>nhấn</w:t>
+      </w:r>
+      <w:proofErr w:type="spellEnd"/>
+      <w:r>
+        <w:rPr>
+          <w:sz w:val="26"/>
+          <w:szCs w:val="26"/>
+        </w:rPr>
+        <w:t xml:space="preserve"> </w:t>
+      </w:r>
+      <w:proofErr w:type="spellStart"/>
+      <w:r>
+        <w:rPr>
+          <w:sz w:val="26"/>
+          <w:szCs w:val="26"/>
+        </w:rPr>
+        <w:t>nút</w:t>
+      </w:r>
+      <w:proofErr w:type="spellEnd"/>
+      <w:r>
+        <w:rPr>
+          <w:sz w:val="26"/>
+          <w:szCs w:val="26"/>
+        </w:rPr>
+        <w:t xml:space="preserve"> </w:t>
+      </w:r>
+      <w:r>
+        <w:rPr>
+          <w:color w:val="5B9BD5" w:themeColor="accent1"/>
+          <w:sz w:val="26"/>
+          <w:szCs w:val="26"/>
+        </w:rPr>
+        <w:t>R</w:t>
+      </w:r>
+      <w:r>
+        <w:rPr>
+          <w:color w:val="5B9BD5" w:themeColor="accent1"/>
+          <w:sz w:val="26"/>
+          <w:szCs w:val="26"/>
+        </w:rPr>
+        <w:t xml:space="preserve">eload </w:t>
+      </w:r>
+      <w:proofErr w:type="spellStart"/>
+      <w:r>
+        <w:rPr>
+          <w:sz w:val="26"/>
+          <w:szCs w:val="26"/>
+        </w:rPr>
+        <w:t>để</w:t>
+      </w:r>
+      <w:proofErr w:type="spellEnd"/>
+      <w:r>
+        <w:rPr>
+          <w:sz w:val="26"/>
+          <w:szCs w:val="26"/>
+        </w:rPr>
+        <w:t xml:space="preserve"> </w:t>
+      </w:r>
+      <w:proofErr w:type="spellStart"/>
+      <w:r>
+        <w:rPr>
+          <w:sz w:val="26"/>
+          <w:szCs w:val="26"/>
+        </w:rPr>
+        <w:t>có</w:t>
+      </w:r>
+      <w:proofErr w:type="spellEnd"/>
+      <w:r>
+        <w:rPr>
+          <w:sz w:val="26"/>
+          <w:szCs w:val="26"/>
+        </w:rPr>
+        <w:t xml:space="preserve"> </w:t>
+      </w:r>
+      <w:proofErr w:type="spellStart"/>
+      <w:r>
+        <w:rPr>
+          <w:sz w:val="26"/>
+          <w:szCs w:val="26"/>
+        </w:rPr>
+        <w:t>thể</w:t>
+      </w:r>
+      <w:proofErr w:type="spellEnd"/>
+      <w:r>
+        <w:rPr>
+          <w:sz w:val="26"/>
+          <w:szCs w:val="26"/>
+        </w:rPr>
+        <w:t xml:space="preserve"> </w:t>
+      </w:r>
+      <w:proofErr w:type="spellStart"/>
+      <w:r>
+        <w:rPr>
+          <w:sz w:val="26"/>
+          <w:szCs w:val="26"/>
+        </w:rPr>
+        <w:t>làm</w:t>
+      </w:r>
+      <w:proofErr w:type="spellEnd"/>
+      <w:r>
+        <w:rPr>
+          <w:sz w:val="26"/>
+          <w:szCs w:val="26"/>
+        </w:rPr>
+        <w:t xml:space="preserve"> </w:t>
+      </w:r>
+      <w:proofErr w:type="spellStart"/>
+      <w:r>
+        <w:rPr>
+          <w:sz w:val="26"/>
+          <w:szCs w:val="26"/>
+        </w:rPr>
+        <w:t>mới</w:t>
+      </w:r>
+      <w:proofErr w:type="spellEnd"/>
+      <w:r>
+        <w:rPr>
+          <w:sz w:val="26"/>
+          <w:szCs w:val="26"/>
+        </w:rPr>
+        <w:t xml:space="preserve"> </w:t>
+      </w:r>
+      <w:proofErr w:type="spellStart"/>
+      <w:r>
+        <w:rPr>
+          <w:sz w:val="26"/>
+          <w:szCs w:val="26"/>
+        </w:rPr>
+        <w:t>lại</w:t>
+      </w:r>
+      <w:proofErr w:type="spellEnd"/>
+      <w:r>
+        <w:rPr>
+          <w:sz w:val="26"/>
+          <w:szCs w:val="26"/>
+        </w:rPr>
+        <w:t xml:space="preserve"> game</w:t>
+      </w:r>
+      <w:r>
+        <w:rPr>
+          <w:sz w:val="26"/>
+          <w:szCs w:val="26"/>
+        </w:rPr>
+        <w:t>.</w:t>
+      </w:r>
+    </w:p>
+    <w:p>
+      <w:pPr>
+        <w:rPr>
+          <w:sz w:val="26"/>
+          <w:szCs w:val="26"/>
+        </w:rPr>
+      </w:pPr>
+      <w:r>
+        <w:rPr>
+          <w:noProof/>
+        </w:rPr>
+        <w:drawing>
+          <wp:inline distT="0" distB="0" distL="0" distR="0" wp14:anchorId="14602364" wp14:editId="09656905">
+            <wp:extent cx="5610860" cy="2639060"/>
+            <wp:effectExtent l="0" t="0" r="8890" b="8890"/>
+            <wp:docPr id="3" name="Picture 3"/>
+            <wp:cNvGraphicFramePr>
+              <a:graphicFrameLocks xmlns:a="http://schemas.openxmlformats.org/drawingml/2006/main" noChangeAspect="1"/>
+            </wp:cNvGraphicFramePr>
+            <a:graphic xmlns:a="http://schemas.openxmlformats.org/drawingml/2006/main">
+              <a:graphicData uri="http://schemas.openxmlformats.org/drawingml/2006/picture">
+                <pic:pic xmlns:pic="http://schemas.openxmlformats.org/drawingml/2006/picture">
+                  <pic:nvPicPr>
+                    <pic:cNvPr id="0" name="Picture 2"/>
+                    <pic:cNvPicPr>
+                      <a:picLocks noChangeAspect="1" noChangeArrowheads="1"/>
+                    </pic:cNvPicPr>
+                  </pic:nvPicPr>
+                  <pic:blipFill>
+                    <a:blip r:embed="rId11" cstate="print">
+                      <a:extLst>
+                        <a:ext uri="{28A0092B-C50C-407E-A947-70E740481C1C}">
+                          <a14:useLocalDpi xmlns:a14="http://schemas.microsoft.com/office/drawing/2010/main" val="0"/>
+                        </a:ext>
+                      </a:extLst>
+                    </a:blip>
+                    <a:srcRect/>
+                    <a:stretch>
+                      <a:fillRect/>
+                    </a:stretch>
+                  </pic:blipFill>
+                  <pic:spPr bwMode="auto">
+                    <a:xfrm>
+                      <a:off x="0" y="0"/>
+                      <a:ext cx="5610860" cy="2639060"/>
+                    </a:xfrm>
+                    <a:prstGeom prst="rect">
+                      <a:avLst/>
+                    </a:prstGeom>
+                    <a:noFill/>
+                    <a:ln>
+                      <a:noFill/>
+                    </a:ln>
+                  </pic:spPr>
+                </pic:pic>
+              </a:graphicData>
+            </a:graphic>
+          </wp:inline>
+        </w:drawing>
+      </w:r>
+    </w:p>
+    <w:p>
+      <w:pPr>
+        <w:pStyle w:val="ListParagraph"/>
+        <w:numPr>
+          <w:ilvl w:val="0"/>
+          <w:numId w:val="15"/>
+        </w:numPr>
+        <w:rPr>
+          <w:sz w:val="26"/>
+          <w:szCs w:val="26"/>
+        </w:rPr>
+      </w:pPr>
+      <w:proofErr w:type="spellStart"/>
+      <w:r>
+        <w:rPr>
+          <w:sz w:val="26"/>
+          <w:szCs w:val="26"/>
+        </w:rPr>
+        <w:t>Người</w:t>
+      </w:r>
+      <w:proofErr w:type="spellEnd"/>
+      <w:r>
+        <w:rPr>
+          <w:sz w:val="26"/>
+          <w:szCs w:val="26"/>
+        </w:rPr>
+        <w:t xml:space="preserve"> </w:t>
+      </w:r>
+      <w:proofErr w:type="spellStart"/>
+      <w:r>
+        <w:rPr>
+          <w:sz w:val="26"/>
+          <w:szCs w:val="26"/>
+        </w:rPr>
+        <w:t>chơi</w:t>
+      </w:r>
+      <w:proofErr w:type="spellEnd"/>
+      <w:r>
+        <w:rPr>
+          <w:sz w:val="26"/>
+          <w:szCs w:val="26"/>
+        </w:rPr>
+        <w:t xml:space="preserve"> </w:t>
+      </w:r>
+      <w:proofErr w:type="spellStart"/>
+      <w:r>
+        <w:rPr>
+          <w:sz w:val="26"/>
+          <w:szCs w:val="26"/>
+        </w:rPr>
+        <w:t>có</w:t>
+      </w:r>
+      <w:proofErr w:type="spellEnd"/>
+      <w:r>
+        <w:rPr>
+          <w:sz w:val="26"/>
+          <w:szCs w:val="26"/>
+        </w:rPr>
+        <w:t xml:space="preserve"> </w:t>
+      </w:r>
+      <w:proofErr w:type="spellStart"/>
+      <w:r>
+        <w:rPr>
+          <w:sz w:val="26"/>
+          <w:szCs w:val="26"/>
+        </w:rPr>
+        <w:t>thể</w:t>
+      </w:r>
+      <w:proofErr w:type="spellEnd"/>
+      <w:r>
+        <w:rPr>
+          <w:sz w:val="26"/>
+          <w:szCs w:val="26"/>
+        </w:rPr>
+        <w:t xml:space="preserve"> </w:t>
+      </w:r>
+      <w:proofErr w:type="spellStart"/>
+      <w:r>
+        <w:rPr>
+          <w:sz w:val="26"/>
+          <w:szCs w:val="26"/>
+        </w:rPr>
+        <w:t>tắt</w:t>
+      </w:r>
+      <w:proofErr w:type="spellEnd"/>
+      <w:r>
+        <w:rPr>
+          <w:sz w:val="26"/>
+          <w:szCs w:val="26"/>
+        </w:rPr>
+        <w:t xml:space="preserve"> </w:t>
+      </w:r>
+      <w:proofErr w:type="spellStart"/>
+      <w:r>
+        <w:rPr>
+          <w:sz w:val="26"/>
+          <w:szCs w:val="26"/>
+        </w:rPr>
+        <w:t>âm</w:t>
+      </w:r>
+      <w:proofErr w:type="spellEnd"/>
+      <w:r>
+        <w:rPr>
+          <w:sz w:val="26"/>
+          <w:szCs w:val="26"/>
+        </w:rPr>
+        <w:t xml:space="preserve"> </w:t>
+      </w:r>
+      <w:proofErr w:type="spellStart"/>
+      <w:r>
+        <w:rPr>
+          <w:sz w:val="26"/>
+          <w:szCs w:val="26"/>
+        </w:rPr>
+        <w:t>thanh</w:t>
+      </w:r>
+      <w:proofErr w:type="spellEnd"/>
+      <w:r>
+        <w:rPr>
+          <w:sz w:val="26"/>
+          <w:szCs w:val="26"/>
+        </w:rPr>
+        <w:t xml:space="preserve"> </w:t>
+      </w:r>
+      <w:proofErr w:type="spellStart"/>
+      <w:r>
+        <w:rPr>
+          <w:sz w:val="26"/>
+          <w:szCs w:val="26"/>
+        </w:rPr>
+        <w:t>bằng</w:t>
+      </w:r>
+      <w:proofErr w:type="spellEnd"/>
+      <w:r>
+        <w:rPr>
+          <w:sz w:val="26"/>
+          <w:szCs w:val="26"/>
+        </w:rPr>
+        <w:t xml:space="preserve"> </w:t>
+      </w:r>
+      <w:proofErr w:type="spellStart"/>
+      <w:r>
+        <w:rPr>
+          <w:sz w:val="26"/>
+          <w:szCs w:val="26"/>
+        </w:rPr>
+        <w:t>cách</w:t>
+      </w:r>
+      <w:proofErr w:type="spellEnd"/>
+      <w:r>
+        <w:rPr>
+          <w:sz w:val="26"/>
+          <w:szCs w:val="26"/>
+        </w:rPr>
+        <w:t xml:space="preserve"> </w:t>
+      </w:r>
+      <w:proofErr w:type="spellStart"/>
+      <w:r>
+        <w:rPr>
+          <w:sz w:val="26"/>
+          <w:szCs w:val="26"/>
+        </w:rPr>
+        <w:t>nhấn</w:t>
+      </w:r>
+      <w:proofErr w:type="spellEnd"/>
+      <w:r>
+        <w:rPr>
+          <w:sz w:val="26"/>
+          <w:szCs w:val="26"/>
+        </w:rPr>
+        <w:t xml:space="preserve"> </w:t>
+      </w:r>
+      <w:proofErr w:type="spellStart"/>
+      <w:r>
+        <w:rPr>
+          <w:sz w:val="26"/>
+          <w:szCs w:val="26"/>
+        </w:rPr>
+        <w:t>nút</w:t>
+      </w:r>
+      <w:proofErr w:type="spellEnd"/>
+      <w:r>
+        <w:rPr>
+          <w:sz w:val="26"/>
+          <w:szCs w:val="26"/>
+        </w:rPr>
+        <w:t xml:space="preserve"> Play Audio </w:t>
+      </w:r>
+      <w:proofErr w:type="spellStart"/>
+      <w:r>
+        <w:rPr>
+          <w:sz w:val="26"/>
+          <w:szCs w:val="26"/>
+        </w:rPr>
+        <w:t>và</w:t>
+      </w:r>
+      <w:proofErr w:type="spellEnd"/>
+      <w:r>
+        <w:rPr>
+          <w:sz w:val="26"/>
+          <w:szCs w:val="26"/>
+        </w:rPr>
+        <w:t xml:space="preserve"> </w:t>
+      </w:r>
+      <w:proofErr w:type="spellStart"/>
+      <w:r>
+        <w:rPr>
+          <w:sz w:val="26"/>
+          <w:szCs w:val="26"/>
+        </w:rPr>
+        <w:t>tắt</w:t>
+      </w:r>
+      <w:proofErr w:type="spellEnd"/>
+      <w:r>
+        <w:rPr>
+          <w:sz w:val="26"/>
+          <w:szCs w:val="26"/>
+        </w:rPr>
+        <w:t xml:space="preserve"> </w:t>
+      </w:r>
+      <w:proofErr w:type="spellStart"/>
+      <w:r>
+        <w:rPr>
+          <w:sz w:val="26"/>
+          <w:szCs w:val="26"/>
+        </w:rPr>
+        <w:t>âm</w:t>
+      </w:r>
+      <w:proofErr w:type="spellEnd"/>
+      <w:r>
+        <w:rPr>
+          <w:sz w:val="26"/>
+          <w:szCs w:val="26"/>
+        </w:rPr>
+        <w:t xml:space="preserve"> </w:t>
+      </w:r>
+      <w:proofErr w:type="spellStart"/>
+      <w:r>
+        <w:rPr>
+          <w:sz w:val="26"/>
+          <w:szCs w:val="26"/>
+        </w:rPr>
+        <w:t>thanh</w:t>
+      </w:r>
+      <w:proofErr w:type="spellEnd"/>
+      <w:r>
+        <w:rPr>
+          <w:sz w:val="26"/>
+          <w:szCs w:val="26"/>
+        </w:rPr>
+        <w:t xml:space="preserve"> </w:t>
+      </w:r>
+      <w:proofErr w:type="spellStart"/>
+      <w:r>
+        <w:rPr>
+          <w:sz w:val="26"/>
+          <w:szCs w:val="26"/>
+        </w:rPr>
+        <w:t>bằng</w:t>
+      </w:r>
+      <w:proofErr w:type="spellEnd"/>
+      <w:r>
+        <w:rPr>
+          <w:sz w:val="26"/>
+          <w:szCs w:val="26"/>
+        </w:rPr>
+        <w:t xml:space="preserve"> </w:t>
+      </w:r>
+      <w:proofErr w:type="spellStart"/>
+      <w:r>
+        <w:rPr>
+          <w:sz w:val="26"/>
+          <w:szCs w:val="26"/>
+        </w:rPr>
+        <w:t>cách</w:t>
+      </w:r>
+      <w:proofErr w:type="spellEnd"/>
+      <w:r>
+        <w:rPr>
+          <w:sz w:val="26"/>
+          <w:szCs w:val="26"/>
+        </w:rPr>
+        <w:t xml:space="preserve"> </w:t>
+      </w:r>
+      <w:proofErr w:type="spellStart"/>
+      <w:r>
+        <w:rPr>
+          <w:sz w:val="26"/>
+          <w:szCs w:val="26"/>
+        </w:rPr>
+        <w:t>nhấn</w:t>
+      </w:r>
+      <w:proofErr w:type="spellEnd"/>
+      <w:r>
+        <w:rPr>
+          <w:sz w:val="26"/>
+          <w:szCs w:val="26"/>
+        </w:rPr>
+        <w:t xml:space="preserve"> </w:t>
+      </w:r>
+      <w:proofErr w:type="spellStart"/>
+      <w:r>
+        <w:rPr>
+          <w:sz w:val="26"/>
+          <w:szCs w:val="26"/>
+        </w:rPr>
+        <w:t>nút</w:t>
+      </w:r>
+      <w:proofErr w:type="spellEnd"/>
+      <w:r>
+        <w:rPr>
+          <w:sz w:val="26"/>
+          <w:szCs w:val="26"/>
+        </w:rPr>
+        <w:t xml:space="preserve"> Pause Audio </w:t>
+      </w:r>
+      <w:proofErr w:type="spellStart"/>
+      <w:r>
+        <w:rPr>
+          <w:sz w:val="26"/>
+          <w:szCs w:val="26"/>
+        </w:rPr>
+        <w:t>trên</w:t>
+      </w:r>
+      <w:proofErr w:type="spellEnd"/>
+      <w:r>
+        <w:rPr>
+          <w:sz w:val="26"/>
+          <w:szCs w:val="26"/>
+        </w:rPr>
+        <w:t xml:space="preserve"> </w:t>
+      </w:r>
+      <w:proofErr w:type="spellStart"/>
+      <w:r>
+        <w:rPr>
+          <w:sz w:val="26"/>
+          <w:szCs w:val="26"/>
+        </w:rPr>
+        <w:t>màn</w:t>
+      </w:r>
+      <w:proofErr w:type="spellEnd"/>
+      <w:r>
+        <w:rPr>
+          <w:sz w:val="26"/>
+          <w:szCs w:val="26"/>
+        </w:rPr>
+        <w:t xml:space="preserve"> </w:t>
+      </w:r>
+      <w:proofErr w:type="spellStart"/>
+      <w:r>
+        <w:rPr>
+          <w:sz w:val="26"/>
+          <w:szCs w:val="26"/>
+        </w:rPr>
+        <w:t>hình</w:t>
+      </w:r>
+      <w:proofErr w:type="spellEnd"/>
+      <w:r>
+        <w:rPr>
+          <w:sz w:val="26"/>
+          <w:szCs w:val="26"/>
+        </w:rPr>
+        <w:t>.</w:t>
+      </w:r>
+    </w:p>
+    <w:p>
+      <w:pPr>
+        <w:rPr>
+          <w:sz w:val="26"/>
+          <w:szCs w:val="26"/>
+        </w:rPr>
+      </w:pPr>
+      <w:r>
+        <w:rPr>
+          <w:noProof/>
+          <w:sz w:val="26"/>
+          <w:szCs w:val="26"/>
+        </w:rPr>
+        <w:lastRenderedPageBreak/>
+        <w:drawing>
+          <wp:inline distT="0" distB="0" distL="0" distR="0" wp14:anchorId="75FBDF88" wp14:editId="7792A693">
+            <wp:extent cx="5610860" cy="2639060"/>
+            <wp:effectExtent l="0" t="0" r="8890" b="8890"/>
+            <wp:docPr id="6" name="Picture 6"/>
+            <wp:cNvGraphicFramePr>
+              <a:graphicFrameLocks xmlns:a="http://schemas.openxmlformats.org/drawingml/2006/main" noChangeAspect="1"/>
+            </wp:cNvGraphicFramePr>
+            <a:graphic xmlns:a="http://schemas.openxmlformats.org/drawingml/2006/main">
+              <a:graphicData uri="http://schemas.openxmlformats.org/drawingml/2006/picture">
+                <pic:pic xmlns:pic="http://schemas.openxmlformats.org/drawingml/2006/picture">
+                  <pic:nvPicPr>
+                    <pic:cNvPr id="0" name="Picture 5"/>
+                    <pic:cNvPicPr>
+                      <a:picLocks noChangeAspect="1" noChangeArrowheads="1"/>
+                    </pic:cNvPicPr>
+                  </pic:nvPicPr>
+                  <pic:blipFill>
+                    <a:blip r:embed="rId12" cstate="print">
+                      <a:extLst>
+                        <a:ext uri="{28A0092B-C50C-407E-A947-70E740481C1C}">
+                          <a14:useLocalDpi xmlns:a14="http://schemas.microsoft.com/office/drawing/2010/main" val="0"/>
+                        </a:ext>
+                      </a:extLst>
+                    </a:blip>
+                    <a:srcRect/>
+                    <a:stretch>
+                      <a:fillRect/>
+                    </a:stretch>
+                  </pic:blipFill>
+                  <pic:spPr bwMode="auto">
+                    <a:xfrm>
+                      <a:off x="0" y="0"/>
+                      <a:ext cx="5610860" cy="2639060"/>
+                    </a:xfrm>
+                    <a:prstGeom prst="rect">
+                      <a:avLst/>
+                    </a:prstGeom>
+                    <a:noFill/>
+                    <a:ln>
+                      <a:noFill/>
+                    </a:ln>
+                  </pic:spPr>
+                </pic:pic>
+              </a:graphicData>
+            </a:graphic>
+          </wp:inline>
+        </w:drawing>
+      </w:r>
     </w:p>
     <w:p>
       <w:pPr>
@@ -1785,34 +3186,32 @@
     </w:p>
     <w:p>
       <w:pPr>
-        <w:pStyle w:val="Heading1"/>
-        <w:spacing w:line="300" w:lineRule="auto"/>
-      </w:pPr>
-      <w:bookmarkStart w:id="1" w:name="_Toc130737174"/>
-      <w:r>
-        <w:t>Level 1:</w:t>
-      </w:r>
-      <w:bookmarkEnd w:id="1"/>
-    </w:p>
-    <w:p>
-      <w:pPr>
         <w:pStyle w:val="ListParagraph"/>
         <w:numPr>
           <w:ilvl w:val="0"/>
           <w:numId w:val="15"/>
         </w:numPr>
-        <w:rPr>
-          <w:sz w:val="26"/>
-          <w:szCs w:val="26"/>
-        </w:rPr>
-      </w:pPr>
-      <w:proofErr w:type="spellStart"/>
-      <w:r>
-        <w:rPr>
-          <w:sz w:val="26"/>
-          <w:szCs w:val="26"/>
-        </w:rPr>
-        <w:t>Người</w:t>
+        <w:spacing w:line="300" w:lineRule="auto"/>
+        <w:jc w:val="both"/>
+        <w:rPr>
+          <w:sz w:val="26"/>
+          <w:szCs w:val="26"/>
+        </w:rPr>
+      </w:pPr>
+      <w:r>
+        <w:rPr>
+          <w:sz w:val="26"/>
+          <w:szCs w:val="26"/>
+        </w:rPr>
+        <w:t xml:space="preserve">Cho </w:t>
+      </w:r>
+      <w:proofErr w:type="spellStart"/>
+      <w:r>
+        <w:rPr>
+          <w:sz w:val="26"/>
+          <w:szCs w:val="26"/>
+        </w:rPr>
+        <w:t>người</w:t>
       </w:r>
       <w:proofErr w:type="spellEnd"/>
       <w:r>
@@ -1844,23 +3243,23 @@
           <w:sz w:val="26"/>
           <w:szCs w:val="26"/>
         </w:rPr>
-        <w:t>xếp</w:t>
-      </w:r>
-      <w:proofErr w:type="spellEnd"/>
-      <w:r>
-        <w:rPr>
-          <w:sz w:val="26"/>
-          <w:szCs w:val="26"/>
-        </w:rPr>
-        <w:t xml:space="preserve"> </w:t>
-      </w:r>
-      <w:proofErr w:type="spellStart"/>
-      <w:r>
-        <w:rPr>
-          <w:sz w:val="26"/>
-          <w:szCs w:val="26"/>
-        </w:rPr>
-        <w:t>các</w:t>
+        <w:t>xem</w:t>
+      </w:r>
+      <w:proofErr w:type="spellEnd"/>
+      <w:r>
+        <w:rPr>
+          <w:sz w:val="26"/>
+          <w:szCs w:val="26"/>
+        </w:rPr>
+        <w:t xml:space="preserve"> </w:t>
+      </w:r>
+      <w:proofErr w:type="spellStart"/>
+      <w:r>
+        <w:rPr>
+          <w:sz w:val="26"/>
+          <w:szCs w:val="26"/>
+        </w:rPr>
+        <w:t>trước</w:t>
       </w:r>
       <w:proofErr w:type="spellEnd"/>
       <w:r>
@@ -1908,185 +3307,72 @@
           <w:sz w:val="26"/>
           <w:szCs w:val="26"/>
         </w:rPr>
-        <w:t>sao</w:t>
-      </w:r>
-      <w:proofErr w:type="spellEnd"/>
-      <w:r>
-        <w:rPr>
-          <w:sz w:val="26"/>
-          <w:szCs w:val="26"/>
-        </w:rPr>
-        <w:t xml:space="preserve"> </w:t>
-      </w:r>
-      <w:proofErr w:type="spellStart"/>
-      <w:r>
-        <w:rPr>
-          <w:sz w:val="26"/>
-          <w:szCs w:val="26"/>
-        </w:rPr>
-        <w:t>cho</w:t>
-      </w:r>
-      <w:proofErr w:type="spellEnd"/>
-      <w:r>
-        <w:rPr>
-          <w:sz w:val="26"/>
-          <w:szCs w:val="26"/>
-        </w:rPr>
-        <w:t xml:space="preserve"> </w:t>
-      </w:r>
-      <w:proofErr w:type="spellStart"/>
-      <w:r>
-        <w:rPr>
-          <w:sz w:val="26"/>
-          <w:szCs w:val="26"/>
-        </w:rPr>
-        <w:t>lập</w:t>
-      </w:r>
-      <w:proofErr w:type="spellEnd"/>
-      <w:r>
-        <w:rPr>
-          <w:sz w:val="26"/>
-          <w:szCs w:val="26"/>
-        </w:rPr>
-        <w:t xml:space="preserve"> </w:t>
-      </w:r>
-      <w:proofErr w:type="spellStart"/>
-      <w:r>
-        <w:rPr>
-          <w:sz w:val="26"/>
-          <w:szCs w:val="26"/>
-        </w:rPr>
-        <w:t>kín</w:t>
-      </w:r>
-      <w:proofErr w:type="spellEnd"/>
-      <w:r>
-        <w:rPr>
-          <w:sz w:val="26"/>
-          <w:szCs w:val="26"/>
-        </w:rPr>
-        <w:t xml:space="preserve"> </w:t>
-      </w:r>
-      <w:proofErr w:type="spellStart"/>
-      <w:r>
-        <w:rPr>
-          <w:sz w:val="26"/>
-          <w:szCs w:val="26"/>
-        </w:rPr>
-        <w:t>ít</w:t>
-      </w:r>
-      <w:proofErr w:type="spellEnd"/>
-      <w:r>
-        <w:rPr>
-          <w:sz w:val="26"/>
-          <w:szCs w:val="26"/>
-        </w:rPr>
-        <w:t xml:space="preserve"> </w:t>
-      </w:r>
-      <w:proofErr w:type="spellStart"/>
-      <w:r>
-        <w:rPr>
-          <w:sz w:val="26"/>
-          <w:szCs w:val="26"/>
-        </w:rPr>
-        <w:t>nhất</w:t>
-      </w:r>
-      <w:proofErr w:type="spellEnd"/>
-      <w:r>
-        <w:rPr>
-          <w:sz w:val="26"/>
-          <w:szCs w:val="26"/>
-        </w:rPr>
-        <w:t xml:space="preserve"> 1 </w:t>
-      </w:r>
-      <w:proofErr w:type="spellStart"/>
-      <w:r>
-        <w:rPr>
-          <w:sz w:val="26"/>
-          <w:szCs w:val="26"/>
-        </w:rPr>
-        <w:t>hàng</w:t>
-      </w:r>
-      <w:proofErr w:type="spellEnd"/>
-      <w:r>
-        <w:rPr>
-          <w:sz w:val="26"/>
-          <w:szCs w:val="26"/>
-        </w:rPr>
-        <w:t xml:space="preserve"> </w:t>
-      </w:r>
-      <w:proofErr w:type="spellStart"/>
-      <w:r>
-        <w:rPr>
-          <w:sz w:val="26"/>
-          <w:szCs w:val="26"/>
-        </w:rPr>
-        <w:t>để</w:t>
-      </w:r>
-      <w:proofErr w:type="spellEnd"/>
-      <w:r>
-        <w:rPr>
-          <w:sz w:val="26"/>
-          <w:szCs w:val="26"/>
-        </w:rPr>
-        <w:t xml:space="preserve"> </w:t>
-      </w:r>
-      <w:proofErr w:type="spellStart"/>
-      <w:r>
-        <w:rPr>
-          <w:sz w:val="26"/>
-          <w:szCs w:val="26"/>
-        </w:rPr>
-        <w:t>hàng</w:t>
-      </w:r>
-      <w:proofErr w:type="spellEnd"/>
-      <w:r>
-        <w:rPr>
-          <w:sz w:val="26"/>
-          <w:szCs w:val="26"/>
-        </w:rPr>
-        <w:t xml:space="preserve"> </w:t>
-      </w:r>
-      <w:proofErr w:type="spellStart"/>
-      <w:r>
-        <w:rPr>
-          <w:sz w:val="26"/>
-          <w:szCs w:val="26"/>
-        </w:rPr>
-        <w:t>đó</w:t>
-      </w:r>
-      <w:proofErr w:type="spellEnd"/>
-      <w:r>
-        <w:rPr>
-          <w:sz w:val="26"/>
-          <w:szCs w:val="26"/>
-        </w:rPr>
-        <w:t xml:space="preserve"> </w:t>
-      </w:r>
-      <w:proofErr w:type="spellStart"/>
-      <w:r>
-        <w:rPr>
-          <w:sz w:val="26"/>
-          <w:szCs w:val="26"/>
-        </w:rPr>
-        <w:t>biến</w:t>
-      </w:r>
-      <w:proofErr w:type="spellEnd"/>
-      <w:r>
-        <w:rPr>
-          <w:sz w:val="26"/>
-          <w:szCs w:val="26"/>
-        </w:rPr>
-        <w:t xml:space="preserve"> </w:t>
-      </w:r>
-      <w:proofErr w:type="spellStart"/>
-      <w:r>
-        <w:rPr>
-          <w:sz w:val="26"/>
-          <w:szCs w:val="26"/>
-        </w:rPr>
-        <w:t>mất</w:t>
-      </w:r>
-      <w:proofErr w:type="spellEnd"/>
+        <w:t>sẽ</w:t>
+      </w:r>
+      <w:proofErr w:type="spellEnd"/>
+      <w:r>
+        <w:rPr>
+          <w:sz w:val="26"/>
+          <w:szCs w:val="26"/>
+        </w:rPr>
+        <w:t xml:space="preserve"> </w:t>
+      </w:r>
+      <w:proofErr w:type="spellStart"/>
+      <w:r>
+        <w:rPr>
+          <w:sz w:val="26"/>
+          <w:szCs w:val="26"/>
+        </w:rPr>
+        <w:t>rơi</w:t>
+      </w:r>
+      <w:proofErr w:type="spellEnd"/>
+      <w:r>
+        <w:rPr>
+          <w:sz w:val="26"/>
+          <w:szCs w:val="26"/>
+        </w:rPr>
+        <w:t xml:space="preserve"> </w:t>
+      </w:r>
+      <w:proofErr w:type="spellStart"/>
+      <w:r>
+        <w:rPr>
+          <w:sz w:val="26"/>
+          <w:szCs w:val="26"/>
+        </w:rPr>
+        <w:t>xuống</w:t>
+      </w:r>
+      <w:proofErr w:type="spellEnd"/>
+      <w:r>
+        <w:rPr>
+          <w:sz w:val="26"/>
+          <w:szCs w:val="26"/>
+        </w:rPr>
+        <w:t xml:space="preserve"> </w:t>
+      </w:r>
+      <w:proofErr w:type="spellStart"/>
+      <w:r>
+        <w:rPr>
+          <w:sz w:val="26"/>
+          <w:szCs w:val="26"/>
+        </w:rPr>
+        <w:t>tiếp</w:t>
+      </w:r>
+      <w:proofErr w:type="spellEnd"/>
+      <w:r>
+        <w:rPr>
+          <w:sz w:val="26"/>
+          <w:szCs w:val="26"/>
+        </w:rPr>
+        <w:t xml:space="preserve"> </w:t>
+      </w:r>
+      <w:proofErr w:type="spellStart"/>
+      <w:r>
+        <w:rPr>
+          <w:sz w:val="26"/>
+          <w:szCs w:val="26"/>
+        </w:rPr>
+        <w:t>theo</w:t>
+      </w:r>
       <w:r>
         <w:rPr>
           <w:sz w:val="26"/>
@@ -2094,13 +3380,523 @@
         </w:rPr>
         <w:t>.</w:t>
       </w:r>
+      <w:proofErr w:type="spellEnd"/>
     </w:p>
     <w:p>
       <w:pPr>
+        <w:spacing w:line="300" w:lineRule="auto"/>
+        <w:jc w:val="both"/>
+        <w:rPr>
+          <w:sz w:val="26"/>
+          <w:szCs w:val="26"/>
+        </w:rPr>
+      </w:pPr>
+      <w:r>
+        <w:rPr>
+          <w:noProof/>
+          <w:sz w:val="26"/>
+          <w:szCs w:val="26"/>
+        </w:rPr>
+        <w:drawing>
+          <wp:inline distT="0" distB="0" distL="0" distR="0" wp14:anchorId="27BA49BD" wp14:editId="7C1C05D4">
+            <wp:extent cx="5583555" cy="2562860"/>
+            <wp:effectExtent l="0" t="0" r="0" b="8890"/>
+            <wp:docPr id="21" name="Picture 21"/>
+            <wp:cNvGraphicFramePr>
+              <a:graphicFrameLocks xmlns:a="http://schemas.openxmlformats.org/drawingml/2006/main" noChangeAspect="1"/>
+            </wp:cNvGraphicFramePr>
+            <a:graphic xmlns:a="http://schemas.openxmlformats.org/drawingml/2006/main">
+              <a:graphicData uri="http://schemas.openxmlformats.org/drawingml/2006/picture">
+                <pic:pic xmlns:pic="http://schemas.openxmlformats.org/drawingml/2006/picture">
+                  <pic:nvPicPr>
+                    <pic:cNvPr id="0" name="Picture 20"/>
+                    <pic:cNvPicPr>
+                      <a:picLocks noChangeAspect="1" noChangeArrowheads="1"/>
+                    </pic:cNvPicPr>
+                  </pic:nvPicPr>
+                  <pic:blipFill>
+                    <a:blip r:embed="rId13" cstate="print">
+                      <a:extLst>
+                        <a:ext uri="{28A0092B-C50C-407E-A947-70E740481C1C}">
+                          <a14:useLocalDpi xmlns:a14="http://schemas.microsoft.com/office/drawing/2010/main" val="0"/>
+                        </a:ext>
+                      </a:extLst>
+                    </a:blip>
+                    <a:srcRect/>
+                    <a:stretch>
+                      <a:fillRect/>
+                    </a:stretch>
+                  </pic:blipFill>
+                  <pic:spPr bwMode="auto">
+                    <a:xfrm>
+                      <a:off x="0" y="0"/>
+                      <a:ext cx="5583555" cy="2562860"/>
+                    </a:xfrm>
+                    <a:prstGeom prst="rect">
+                      <a:avLst/>
+                    </a:prstGeom>
+                    <a:noFill/>
+                    <a:ln>
+                      <a:noFill/>
+                    </a:ln>
+                  </pic:spPr>
+                </pic:pic>
+              </a:graphicData>
+            </a:graphic>
+          </wp:inline>
+        </w:drawing>
+      </w:r>
+    </w:p>
+    <w:p>
+      <w:pPr>
         <w:pStyle w:val="Heading1"/>
         <w:spacing w:line="300" w:lineRule="auto"/>
       </w:pPr>
-      <w:bookmarkStart w:id="2" w:name="_Toc130737175"/>
+      <w:bookmarkStart w:id="1" w:name="_Toc130907846"/>
+      <w:r>
+        <w:t>Level 1:</w:t>
+      </w:r>
+      <w:bookmarkEnd w:id="1"/>
+    </w:p>
+    <w:p>
+      <w:pPr>
+        <w:pStyle w:val="ListParagraph"/>
+        <w:numPr>
+          <w:ilvl w:val="0"/>
+          <w:numId w:val="15"/>
+        </w:numPr>
+        <w:rPr>
+          <w:sz w:val="26"/>
+          <w:szCs w:val="26"/>
+        </w:rPr>
+      </w:pPr>
+      <w:proofErr w:type="spellStart"/>
+      <w:r>
+        <w:rPr>
+          <w:sz w:val="26"/>
+          <w:szCs w:val="26"/>
+        </w:rPr>
+        <w:t>Người</w:t>
+      </w:r>
+      <w:proofErr w:type="spellEnd"/>
+      <w:r>
+        <w:rPr>
+          <w:sz w:val="26"/>
+          <w:szCs w:val="26"/>
+        </w:rPr>
+        <w:t xml:space="preserve"> </w:t>
+      </w:r>
+      <w:proofErr w:type="spellStart"/>
+      <w:r>
+        <w:rPr>
+          <w:sz w:val="26"/>
+          <w:szCs w:val="26"/>
+        </w:rPr>
+        <w:t>chơi</w:t>
+      </w:r>
+      <w:proofErr w:type="spellEnd"/>
+      <w:r>
+        <w:rPr>
+          <w:sz w:val="26"/>
+          <w:szCs w:val="26"/>
+        </w:rPr>
+        <w:t xml:space="preserve"> </w:t>
+      </w:r>
+      <w:proofErr w:type="spellStart"/>
+      <w:r>
+        <w:rPr>
+          <w:sz w:val="26"/>
+          <w:szCs w:val="26"/>
+        </w:rPr>
+        <w:t>xếp</w:t>
+      </w:r>
+      <w:proofErr w:type="spellEnd"/>
+      <w:r>
+        <w:rPr>
+          <w:sz w:val="26"/>
+          <w:szCs w:val="26"/>
+        </w:rPr>
+        <w:t xml:space="preserve"> </w:t>
+      </w:r>
+      <w:proofErr w:type="spellStart"/>
+      <w:r>
+        <w:rPr>
+          <w:sz w:val="26"/>
+          <w:szCs w:val="26"/>
+        </w:rPr>
+        <w:t>các</w:t>
+      </w:r>
+      <w:proofErr w:type="spellEnd"/>
+      <w:r>
+        <w:rPr>
+          <w:sz w:val="26"/>
+          <w:szCs w:val="26"/>
+        </w:rPr>
+        <w:t xml:space="preserve"> </w:t>
+      </w:r>
+      <w:proofErr w:type="spellStart"/>
+      <w:r>
+        <w:rPr>
+          <w:sz w:val="26"/>
+          <w:szCs w:val="26"/>
+        </w:rPr>
+        <w:t>khối</w:t>
+      </w:r>
+      <w:proofErr w:type="spellEnd"/>
+      <w:r>
+        <w:rPr>
+          <w:sz w:val="26"/>
+          <w:szCs w:val="26"/>
+        </w:rPr>
+        <w:t xml:space="preserve"> </w:t>
+      </w:r>
+      <w:proofErr w:type="spellStart"/>
+      <w:r>
+        <w:rPr>
+          <w:sz w:val="26"/>
+          <w:szCs w:val="26"/>
+        </w:rPr>
+        <w:t>gạch</w:t>
+      </w:r>
+      <w:proofErr w:type="spellEnd"/>
+      <w:r>
+        <w:rPr>
+          <w:sz w:val="26"/>
+          <w:szCs w:val="26"/>
+        </w:rPr>
+        <w:t xml:space="preserve"> </w:t>
+      </w:r>
+      <w:proofErr w:type="spellStart"/>
+      <w:r>
+        <w:rPr>
+          <w:sz w:val="26"/>
+          <w:szCs w:val="26"/>
+        </w:rPr>
+        <w:t>sao</w:t>
+      </w:r>
+      <w:proofErr w:type="spellEnd"/>
+      <w:r>
+        <w:rPr>
+          <w:sz w:val="26"/>
+          <w:szCs w:val="26"/>
+        </w:rPr>
+        <w:t xml:space="preserve"> </w:t>
+      </w:r>
+      <w:proofErr w:type="spellStart"/>
+      <w:r>
+        <w:rPr>
+          <w:sz w:val="26"/>
+          <w:szCs w:val="26"/>
+        </w:rPr>
+        <w:t>cho</w:t>
+      </w:r>
+      <w:proofErr w:type="spellEnd"/>
+      <w:r>
+        <w:rPr>
+          <w:sz w:val="26"/>
+          <w:szCs w:val="26"/>
+        </w:rPr>
+        <w:t xml:space="preserve"> </w:t>
+      </w:r>
+      <w:proofErr w:type="spellStart"/>
+      <w:r>
+        <w:rPr>
+          <w:sz w:val="26"/>
+          <w:szCs w:val="26"/>
+        </w:rPr>
+        <w:t>lập</w:t>
+      </w:r>
+      <w:proofErr w:type="spellEnd"/>
+      <w:r>
+        <w:rPr>
+          <w:sz w:val="26"/>
+          <w:szCs w:val="26"/>
+        </w:rPr>
+        <w:t xml:space="preserve"> </w:t>
+      </w:r>
+      <w:proofErr w:type="spellStart"/>
+      <w:r>
+        <w:rPr>
+          <w:sz w:val="26"/>
+          <w:szCs w:val="26"/>
+        </w:rPr>
+        <w:t>kín</w:t>
+      </w:r>
+      <w:proofErr w:type="spellEnd"/>
+      <w:r>
+        <w:rPr>
+          <w:sz w:val="26"/>
+          <w:szCs w:val="26"/>
+        </w:rPr>
+        <w:t xml:space="preserve"> </w:t>
+      </w:r>
+      <w:proofErr w:type="spellStart"/>
+      <w:r>
+        <w:rPr>
+          <w:sz w:val="26"/>
+          <w:szCs w:val="26"/>
+        </w:rPr>
+        <w:t>ít</w:t>
+      </w:r>
+      <w:proofErr w:type="spellEnd"/>
+      <w:r>
+        <w:rPr>
+          <w:sz w:val="26"/>
+          <w:szCs w:val="26"/>
+        </w:rPr>
+        <w:t xml:space="preserve"> </w:t>
+      </w:r>
+      <w:proofErr w:type="spellStart"/>
+      <w:r>
+        <w:rPr>
+          <w:sz w:val="26"/>
+          <w:szCs w:val="26"/>
+        </w:rPr>
+        <w:t>nhất</w:t>
+      </w:r>
+      <w:proofErr w:type="spellEnd"/>
+      <w:r>
+        <w:rPr>
+          <w:sz w:val="26"/>
+          <w:szCs w:val="26"/>
+        </w:rPr>
+        <w:t xml:space="preserve"> 1 </w:t>
+      </w:r>
+      <w:proofErr w:type="spellStart"/>
+      <w:r>
+        <w:rPr>
+          <w:sz w:val="26"/>
+          <w:szCs w:val="26"/>
+        </w:rPr>
+        <w:t>hàng</w:t>
+      </w:r>
+      <w:proofErr w:type="spellEnd"/>
+      <w:r>
+        <w:rPr>
+          <w:sz w:val="26"/>
+          <w:szCs w:val="26"/>
+        </w:rPr>
+        <w:t xml:space="preserve"> </w:t>
+      </w:r>
+      <w:proofErr w:type="spellStart"/>
+      <w:r>
+        <w:rPr>
+          <w:sz w:val="26"/>
+          <w:szCs w:val="26"/>
+        </w:rPr>
+        <w:t>để</w:t>
+      </w:r>
+      <w:proofErr w:type="spellEnd"/>
+      <w:r>
+        <w:rPr>
+          <w:sz w:val="26"/>
+          <w:szCs w:val="26"/>
+        </w:rPr>
+        <w:t xml:space="preserve"> </w:t>
+      </w:r>
+      <w:proofErr w:type="spellStart"/>
+      <w:r>
+        <w:rPr>
+          <w:sz w:val="26"/>
+          <w:szCs w:val="26"/>
+        </w:rPr>
+        <w:t>hàng</w:t>
+      </w:r>
+      <w:proofErr w:type="spellEnd"/>
+      <w:r>
+        <w:rPr>
+          <w:sz w:val="26"/>
+          <w:szCs w:val="26"/>
+        </w:rPr>
+        <w:t xml:space="preserve"> </w:t>
+      </w:r>
+      <w:proofErr w:type="spellStart"/>
+      <w:r>
+        <w:rPr>
+          <w:sz w:val="26"/>
+          <w:szCs w:val="26"/>
+        </w:rPr>
+        <w:t>đó</w:t>
+      </w:r>
+      <w:proofErr w:type="spellEnd"/>
+      <w:r>
+        <w:rPr>
+          <w:sz w:val="26"/>
+          <w:szCs w:val="26"/>
+        </w:rPr>
+        <w:t xml:space="preserve"> </w:t>
+      </w:r>
+      <w:proofErr w:type="spellStart"/>
+      <w:r>
+        <w:rPr>
+          <w:sz w:val="26"/>
+          <w:szCs w:val="26"/>
+        </w:rPr>
+        <w:t>biến</w:t>
+      </w:r>
+      <w:proofErr w:type="spellEnd"/>
+      <w:r>
+        <w:rPr>
+          <w:sz w:val="26"/>
+          <w:szCs w:val="26"/>
+        </w:rPr>
+        <w:t xml:space="preserve"> </w:t>
+      </w:r>
+      <w:proofErr w:type="spellStart"/>
+      <w:r>
+        <w:rPr>
+          <w:sz w:val="26"/>
+          <w:szCs w:val="26"/>
+        </w:rPr>
+        <w:t>mất</w:t>
+      </w:r>
+      <w:proofErr w:type="spellEnd"/>
+      <w:r>
+        <w:rPr>
+          <w:sz w:val="26"/>
+          <w:szCs w:val="26"/>
+        </w:rPr>
+        <w:t>.</w:t>
+      </w:r>
+    </w:p>
+    <w:p>
+      <w:pPr>
+        <w:rPr>
+          <w:sz w:val="26"/>
+          <w:szCs w:val="26"/>
+        </w:rPr>
+      </w:pPr>
+      <w:r>
+        <w:rPr>
+          <w:noProof/>
+        </w:rPr>
+        <w:lastRenderedPageBreak/>
+        <w:drawing>
+          <wp:inline distT="0" distB="0" distL="0" distR="0" wp14:anchorId="2D78D2C9" wp14:editId="0F3B3440">
+            <wp:extent cx="5603875" cy="2618740"/>
+            <wp:effectExtent l="0" t="0" r="0" b="0"/>
+            <wp:docPr id="8" name="Picture 8"/>
+            <wp:cNvGraphicFramePr>
+              <a:graphicFrameLocks xmlns:a="http://schemas.openxmlformats.org/drawingml/2006/main" noChangeAspect="1"/>
+            </wp:cNvGraphicFramePr>
+            <a:graphic xmlns:a="http://schemas.openxmlformats.org/drawingml/2006/main">
+              <a:graphicData uri="http://schemas.openxmlformats.org/drawingml/2006/picture">
+                <pic:pic xmlns:pic="http://schemas.openxmlformats.org/drawingml/2006/picture">
+                  <pic:nvPicPr>
+                    <pic:cNvPr id="0" name="Picture 7"/>
+                    <pic:cNvPicPr>
+                      <a:picLocks noChangeAspect="1" noChangeArrowheads="1"/>
+                    </pic:cNvPicPr>
+                  </pic:nvPicPr>
+                  <pic:blipFill>
+                    <a:blip r:embed="rId14" cstate="print">
+                      <a:extLst>
+                        <a:ext uri="{28A0092B-C50C-407E-A947-70E740481C1C}">
+                          <a14:useLocalDpi xmlns:a14="http://schemas.microsoft.com/office/drawing/2010/main" val="0"/>
+                        </a:ext>
+                      </a:extLst>
+                    </a:blip>
+                    <a:srcRect/>
+                    <a:stretch>
+                      <a:fillRect/>
+                    </a:stretch>
+                  </pic:blipFill>
+                  <pic:spPr bwMode="auto">
+                    <a:xfrm>
+                      <a:off x="0" y="0"/>
+                      <a:ext cx="5603875" cy="2618740"/>
+                    </a:xfrm>
+                    <a:prstGeom prst="rect">
+                      <a:avLst/>
+                    </a:prstGeom>
+                    <a:noFill/>
+                    <a:ln>
+                      <a:noFill/>
+                    </a:ln>
+                  </pic:spPr>
+                </pic:pic>
+              </a:graphicData>
+            </a:graphic>
+          </wp:inline>
+        </w:drawing>
+      </w:r>
+    </w:p>
+    <w:p>
+      <w:pPr>
+        <w:rPr>
+          <w:sz w:val="26"/>
+          <w:szCs w:val="26"/>
+        </w:rPr>
+      </w:pPr>
+      <w:r>
+        <w:rPr>
+          <w:noProof/>
+        </w:rPr>
+        <w:drawing>
+          <wp:inline distT="0" distB="0" distL="0" distR="0" wp14:anchorId="01382916" wp14:editId="36EED881">
+            <wp:extent cx="5597525" cy="2604770"/>
+            <wp:effectExtent l="0" t="0" r="3175" b="5080"/>
+            <wp:docPr id="12" name="Picture 12"/>
+            <wp:cNvGraphicFramePr>
+              <a:graphicFrameLocks xmlns:a="http://schemas.openxmlformats.org/drawingml/2006/main" noChangeAspect="1"/>
+            </wp:cNvGraphicFramePr>
+            <a:graphic xmlns:a="http://schemas.openxmlformats.org/drawingml/2006/main">
+              <a:graphicData uri="http://schemas.openxmlformats.org/drawingml/2006/picture">
+                <pic:pic xmlns:pic="http://schemas.openxmlformats.org/drawingml/2006/picture">
+                  <pic:nvPicPr>
+                    <pic:cNvPr id="0" name="Picture 11"/>
+                    <pic:cNvPicPr>
+                      <a:picLocks noChangeAspect="1" noChangeArrowheads="1"/>
+                    </pic:cNvPicPr>
+                  </pic:nvPicPr>
+                  <pic:blipFill>
+                    <a:blip r:embed="rId15" cstate="print">
+                      <a:extLst>
+                        <a:ext uri="{28A0092B-C50C-407E-A947-70E740481C1C}">
+                          <a14:useLocalDpi xmlns:a14="http://schemas.microsoft.com/office/drawing/2010/main" val="0"/>
+                        </a:ext>
+                      </a:extLst>
+                    </a:blip>
+                    <a:srcRect/>
+                    <a:stretch>
+                      <a:fillRect/>
+                    </a:stretch>
+                  </pic:blipFill>
+                  <pic:spPr bwMode="auto">
+                    <a:xfrm>
+                      <a:off x="0" y="0"/>
+                      <a:ext cx="5597525" cy="2604770"/>
+                    </a:xfrm>
+                    <a:prstGeom prst="rect">
+                      <a:avLst/>
+                    </a:prstGeom>
+                    <a:noFill/>
+                    <a:ln>
+                      <a:noFill/>
+                    </a:ln>
+                  </pic:spPr>
+                </pic:pic>
+              </a:graphicData>
+            </a:graphic>
+          </wp:inline>
+        </w:drawing>
+      </w:r>
+    </w:p>
+    <w:p>
+      <w:pPr>
+        <w:ind w:left="360"/>
+        <w:rPr>
+          <w:sz w:val="26"/>
+          <w:szCs w:val="26"/>
+        </w:rPr>
+      </w:pPr>
+    </w:p>
+    <w:p>
+      <w:pPr>
+        <w:pStyle w:val="Heading1"/>
+        <w:spacing w:line="300" w:lineRule="auto"/>
+      </w:pPr>
+      <w:bookmarkStart w:id="2" w:name="_Toc130907847"/>
       <w:r>
         <w:t>Level 2:</w:t>
       </w:r>
@@ -2736,10 +4532,135 @@
     </w:p>
     <w:p>
       <w:pPr>
+        <w:rPr>
+          <w:sz w:val="26"/>
+          <w:szCs w:val="26"/>
+        </w:rPr>
+      </w:pPr>
+      <w:r>
+        <w:rPr>
+          <w:noProof/>
+        </w:rPr>
+        <w:lastRenderedPageBreak/>
+        <w:drawing>
+          <wp:inline distT="0" distB="0" distL="0" distR="0" wp14:anchorId="49B2903F" wp14:editId="78842834">
+            <wp:extent cx="5590540" cy="2500630"/>
+            <wp:effectExtent l="0" t="0" r="0" b="0"/>
+            <wp:docPr id="13" name="Picture 13"/>
+            <wp:cNvGraphicFramePr>
+              <a:graphicFrameLocks xmlns:a="http://schemas.openxmlformats.org/drawingml/2006/main" noChangeAspect="1"/>
+            </wp:cNvGraphicFramePr>
+            <a:graphic xmlns:a="http://schemas.openxmlformats.org/drawingml/2006/main">
+              <a:graphicData uri="http://schemas.openxmlformats.org/drawingml/2006/picture">
+                <pic:pic xmlns:pic="http://schemas.openxmlformats.org/drawingml/2006/picture">
+                  <pic:nvPicPr>
+                    <pic:cNvPr id="0" name="Picture 12"/>
+                    <pic:cNvPicPr>
+                      <a:picLocks noChangeAspect="1" noChangeArrowheads="1"/>
+                    </pic:cNvPicPr>
+                  </pic:nvPicPr>
+                  <pic:blipFill>
+                    <a:blip r:embed="rId16" cstate="print">
+                      <a:extLst>
+                        <a:ext uri="{28A0092B-C50C-407E-A947-70E740481C1C}">
+                          <a14:useLocalDpi xmlns:a14="http://schemas.microsoft.com/office/drawing/2010/main" val="0"/>
+                        </a:ext>
+                      </a:extLst>
+                    </a:blip>
+                    <a:srcRect/>
+                    <a:stretch>
+                      <a:fillRect/>
+                    </a:stretch>
+                  </pic:blipFill>
+                  <pic:spPr bwMode="auto">
+                    <a:xfrm>
+                      <a:off x="0" y="0"/>
+                      <a:ext cx="5590540" cy="2500630"/>
+                    </a:xfrm>
+                    <a:prstGeom prst="rect">
+                      <a:avLst/>
+                    </a:prstGeom>
+                    <a:noFill/>
+                    <a:ln>
+                      <a:noFill/>
+                    </a:ln>
+                  </pic:spPr>
+                </pic:pic>
+              </a:graphicData>
+            </a:graphic>
+          </wp:inline>
+        </w:drawing>
+      </w:r>
+    </w:p>
+    <w:p>
+      <w:pPr>
+        <w:rPr>
+          <w:sz w:val="26"/>
+          <w:szCs w:val="26"/>
+        </w:rPr>
+      </w:pPr>
+      <w:r>
+        <w:rPr>
+          <w:noProof/>
+          <w:sz w:val="26"/>
+          <w:szCs w:val="26"/>
+        </w:rPr>
+        <w:drawing>
+          <wp:inline distT="0" distB="0" distL="0" distR="0" wp14:anchorId="3387B544" wp14:editId="5AFF74E5">
+            <wp:extent cx="5603875" cy="2562860"/>
+            <wp:effectExtent l="0" t="0" r="0" b="8890"/>
+            <wp:docPr id="14" name="Picture 14"/>
+            <wp:cNvGraphicFramePr>
+              <a:graphicFrameLocks xmlns:a="http://schemas.openxmlformats.org/drawingml/2006/main" noChangeAspect="1"/>
+            </wp:cNvGraphicFramePr>
+            <a:graphic xmlns:a="http://schemas.openxmlformats.org/drawingml/2006/main">
+              <a:graphicData uri="http://schemas.openxmlformats.org/drawingml/2006/picture">
+                <pic:pic xmlns:pic="http://schemas.openxmlformats.org/drawingml/2006/picture">
+                  <pic:nvPicPr>
+                    <pic:cNvPr id="0" name="Picture 13"/>
+                    <pic:cNvPicPr>
+                      <a:picLocks noChangeAspect="1" noChangeArrowheads="1"/>
+                    </pic:cNvPicPr>
+                  </pic:nvPicPr>
+                  <pic:blipFill>
+                    <a:blip r:embed="rId17" cstate="print">
+                      <a:extLst>
+                        <a:ext uri="{28A0092B-C50C-407E-A947-70E740481C1C}">
+                          <a14:useLocalDpi xmlns:a14="http://schemas.microsoft.com/office/drawing/2010/main" val="0"/>
+                        </a:ext>
+                      </a:extLst>
+                    </a:blip>
+                    <a:srcRect/>
+                    <a:stretch>
+                      <a:fillRect/>
+                    </a:stretch>
+                  </pic:blipFill>
+                  <pic:spPr bwMode="auto">
+                    <a:xfrm>
+                      <a:off x="0" y="0"/>
+                      <a:ext cx="5603875" cy="2562860"/>
+                    </a:xfrm>
+                    <a:prstGeom prst="rect">
+                      <a:avLst/>
+                    </a:prstGeom>
+                    <a:noFill/>
+                    <a:ln>
+                      <a:noFill/>
+                    </a:ln>
+                  </pic:spPr>
+                </pic:pic>
+              </a:graphicData>
+            </a:graphic>
+          </wp:inline>
+        </w:drawing>
+      </w:r>
+    </w:p>
+    <w:p>
+      <w:pPr>
         <w:pStyle w:val="Heading1"/>
         <w:spacing w:line="300" w:lineRule="auto"/>
       </w:pPr>
-      <w:bookmarkStart w:id="3" w:name="_Toc130737176"/>
+      <w:bookmarkStart w:id="3" w:name="_Toc130907848"/>
       <w:r>
         <w:t>Level 3:</w:t>
       </w:r>
@@ -3066,6 +4987,72 @@
     </w:p>
     <w:p>
       <w:pPr>
+        <w:spacing w:line="300" w:lineRule="auto"/>
+        <w:jc w:val="both"/>
+        <w:rPr>
+          <w:sz w:val="26"/>
+          <w:szCs w:val="26"/>
+        </w:rPr>
+      </w:pPr>
+      <w:r>
+        <w:rPr>
+          <w:noProof/>
+          <w:sz w:val="26"/>
+          <w:szCs w:val="26"/>
+        </w:rPr>
+        <w:lastRenderedPageBreak/>
+        <w:drawing>
+          <wp:inline distT="0" distB="0" distL="0" distR="0" wp14:anchorId="73C75249" wp14:editId="7BC23CC7">
+            <wp:extent cx="5603875" cy="2590800"/>
+            <wp:effectExtent l="0" t="0" r="0" b="0"/>
+            <wp:docPr id="15" name="Picture 15"/>
+            <wp:cNvGraphicFramePr>
+              <a:graphicFrameLocks xmlns:a="http://schemas.openxmlformats.org/drawingml/2006/main" noChangeAspect="1"/>
+            </wp:cNvGraphicFramePr>
+            <a:graphic xmlns:a="http://schemas.openxmlformats.org/drawingml/2006/main">
+              <a:graphicData uri="http://schemas.openxmlformats.org/drawingml/2006/picture">
+                <pic:pic xmlns:pic="http://schemas.openxmlformats.org/drawingml/2006/picture">
+                  <pic:nvPicPr>
+                    <pic:cNvPr id="0" name="Picture 14"/>
+                    <pic:cNvPicPr>
+                      <a:picLocks noChangeAspect="1" noChangeArrowheads="1"/>
+                    </pic:cNvPicPr>
+                  </pic:nvPicPr>
+                  <pic:blipFill>
+                    <a:blip r:embed="rId18" cstate="print">
+                      <a:extLst>
+                        <a:ext uri="{28A0092B-C50C-407E-A947-70E740481C1C}">
+                          <a14:useLocalDpi xmlns:a14="http://schemas.microsoft.com/office/drawing/2010/main" val="0"/>
+                        </a:ext>
+                      </a:extLst>
+                    </a:blip>
+                    <a:srcRect/>
+                    <a:stretch>
+                      <a:fillRect/>
+                    </a:stretch>
+                  </pic:blipFill>
+                  <pic:spPr bwMode="auto">
+                    <a:xfrm>
+                      <a:off x="0" y="0"/>
+                      <a:ext cx="5603875" cy="2590800"/>
+                    </a:xfrm>
+                    <a:prstGeom prst="rect">
+                      <a:avLst/>
+                    </a:prstGeom>
+                    <a:noFill/>
+                    <a:ln>
+                      <a:noFill/>
+                    </a:ln>
+                  </pic:spPr>
+                </pic:pic>
+              </a:graphicData>
+            </a:graphic>
+          </wp:inline>
+        </w:drawing>
+      </w:r>
+    </w:p>
+    <w:p>
+      <w:pPr>
         <w:pStyle w:val="ListParagraph"/>
         <w:numPr>
           <w:ilvl w:val="0"/>
@@ -3404,7 +5391,7 @@
         <w:pStyle w:val="Heading1"/>
         <w:spacing w:line="300" w:lineRule="auto"/>
       </w:pPr>
-      <w:bookmarkStart w:id="4" w:name="_Toc130737177"/>
+      <w:bookmarkStart w:id="4" w:name="_Toc130907849"/>
       <w:r>
         <w:t>Level 4:</w:t>
       </w:r>
@@ -3857,6 +5844,69 @@
     </w:p>
     <w:p>
       <w:pPr>
+        <w:rPr>
+          <w:sz w:val="26"/>
+          <w:szCs w:val="26"/>
+        </w:rPr>
+      </w:pPr>
+      <w:r>
+        <w:rPr>
+          <w:noProof/>
+          <w:sz w:val="26"/>
+          <w:szCs w:val="26"/>
+        </w:rPr>
+        <w:drawing>
+          <wp:inline distT="0" distB="0" distL="0" distR="0" wp14:anchorId="4E3A93A9" wp14:editId="2CFFD37C">
+            <wp:extent cx="5603875" cy="2473325"/>
+            <wp:effectExtent l="0" t="0" r="0" b="3175"/>
+            <wp:docPr id="17" name="Picture 17"/>
+            <wp:cNvGraphicFramePr>
+              <a:graphicFrameLocks xmlns:a="http://schemas.openxmlformats.org/drawingml/2006/main" noChangeAspect="1"/>
+            </wp:cNvGraphicFramePr>
+            <a:graphic xmlns:a="http://schemas.openxmlformats.org/drawingml/2006/main">
+              <a:graphicData uri="http://schemas.openxmlformats.org/drawingml/2006/picture">
+                <pic:pic xmlns:pic="http://schemas.openxmlformats.org/drawingml/2006/picture">
+                  <pic:nvPicPr>
+                    <pic:cNvPr id="0" name="Picture 16"/>
+                    <pic:cNvPicPr>
+                      <a:picLocks noChangeAspect="1" noChangeArrowheads="1"/>
+                    </pic:cNvPicPr>
+                  </pic:nvPicPr>
+                  <pic:blipFill>
+                    <a:blip r:embed="rId19" cstate="print">
+                      <a:extLst>
+                        <a:ext uri="{28A0092B-C50C-407E-A947-70E740481C1C}">
+                          <a14:useLocalDpi xmlns:a14="http://schemas.microsoft.com/office/drawing/2010/main" val="0"/>
+                        </a:ext>
+                      </a:extLst>
+                    </a:blip>
+                    <a:srcRect/>
+                    <a:stretch>
+                      <a:fillRect/>
+                    </a:stretch>
+                  </pic:blipFill>
+                  <pic:spPr bwMode="auto">
+                    <a:xfrm>
+                      <a:off x="0" y="0"/>
+                      <a:ext cx="5603875" cy="2473325"/>
+                    </a:xfrm>
+                    <a:prstGeom prst="rect">
+                      <a:avLst/>
+                    </a:prstGeom>
+                    <a:noFill/>
+                    <a:ln>
+                      <a:noFill/>
+                    </a:ln>
+                  </pic:spPr>
+                </pic:pic>
+              </a:graphicData>
+            </a:graphic>
+          </wp:inline>
+        </w:drawing>
+      </w:r>
+    </w:p>
+    <w:p>
+      <w:pPr>
         <w:pStyle w:val="ListParagraph"/>
         <w:numPr>
           <w:ilvl w:val="0"/>
@@ -4286,6 +6336,70 @@
     </w:p>
     <w:p>
       <w:pPr>
+        <w:rPr>
+          <w:sz w:val="26"/>
+          <w:szCs w:val="26"/>
+        </w:rPr>
+      </w:pPr>
+      <w:r>
+        <w:rPr>
+          <w:noProof/>
+          <w:sz w:val="26"/>
+          <w:szCs w:val="26"/>
+        </w:rPr>
+        <w:lastRenderedPageBreak/>
+        <w:drawing>
+          <wp:inline distT="0" distB="0" distL="0" distR="0" wp14:anchorId="0615924B" wp14:editId="7C4DF3BC">
+            <wp:extent cx="5603875" cy="2473325"/>
+            <wp:effectExtent l="0" t="0" r="0" b="3175"/>
+            <wp:docPr id="16" name="Picture 16"/>
+            <wp:cNvGraphicFramePr>
+              <a:graphicFrameLocks xmlns:a="http://schemas.openxmlformats.org/drawingml/2006/main" noChangeAspect="1"/>
+            </wp:cNvGraphicFramePr>
+            <a:graphic xmlns:a="http://schemas.openxmlformats.org/drawingml/2006/main">
+              <a:graphicData uri="http://schemas.openxmlformats.org/drawingml/2006/picture">
+                <pic:pic xmlns:pic="http://schemas.openxmlformats.org/drawingml/2006/picture">
+                  <pic:nvPicPr>
+                    <pic:cNvPr id="0" name="Picture 15"/>
+                    <pic:cNvPicPr>
+                      <a:picLocks noChangeAspect="1" noChangeArrowheads="1"/>
+                    </pic:cNvPicPr>
+                  </pic:nvPicPr>
+                  <pic:blipFill>
+                    <a:blip r:embed="rId20" cstate="print">
+                      <a:extLst>
+                        <a:ext uri="{28A0092B-C50C-407E-A947-70E740481C1C}">
+                          <a14:useLocalDpi xmlns:a14="http://schemas.microsoft.com/office/drawing/2010/main" val="0"/>
+                        </a:ext>
+                      </a:extLst>
+                    </a:blip>
+                    <a:srcRect/>
+                    <a:stretch>
+                      <a:fillRect/>
+                    </a:stretch>
+                  </pic:blipFill>
+                  <pic:spPr bwMode="auto">
+                    <a:xfrm>
+                      <a:off x="0" y="0"/>
+                      <a:ext cx="5603875" cy="2473325"/>
+                    </a:xfrm>
+                    <a:prstGeom prst="rect">
+                      <a:avLst/>
+                    </a:prstGeom>
+                    <a:noFill/>
+                    <a:ln>
+                      <a:noFill/>
+                    </a:ln>
+                  </pic:spPr>
+                </pic:pic>
+              </a:graphicData>
+            </a:graphic>
+          </wp:inline>
+        </w:drawing>
+      </w:r>
+    </w:p>
+    <w:p>
+      <w:pPr>
         <w:pStyle w:val="ListParagraph"/>
         <w:numPr>
           <w:ilvl w:val="0"/>
@@ -4450,10 +6564,73 @@
     </w:p>
     <w:p>
       <w:pPr>
+        <w:rPr>
+          <w:sz w:val="26"/>
+          <w:szCs w:val="26"/>
+        </w:rPr>
+      </w:pPr>
+      <w:r>
+        <w:rPr>
+          <w:noProof/>
+          <w:sz w:val="26"/>
+          <w:szCs w:val="26"/>
+        </w:rPr>
+        <w:drawing>
+          <wp:inline distT="0" distB="0" distL="0" distR="0" wp14:anchorId="5E4544A0" wp14:editId="31435ADA">
+            <wp:extent cx="5603875" cy="2362200"/>
+            <wp:effectExtent l="0" t="0" r="0" b="0"/>
+            <wp:docPr id="18" name="Picture 18"/>
+            <wp:cNvGraphicFramePr>
+              <a:graphicFrameLocks xmlns:a="http://schemas.openxmlformats.org/drawingml/2006/main" noChangeAspect="1"/>
+            </wp:cNvGraphicFramePr>
+            <a:graphic xmlns:a="http://schemas.openxmlformats.org/drawingml/2006/main">
+              <a:graphicData uri="http://schemas.openxmlformats.org/drawingml/2006/picture">
+                <pic:pic xmlns:pic="http://schemas.openxmlformats.org/drawingml/2006/picture">
+                  <pic:nvPicPr>
+                    <pic:cNvPr id="0" name="Picture 17"/>
+                    <pic:cNvPicPr>
+                      <a:picLocks noChangeAspect="1" noChangeArrowheads="1"/>
+                    </pic:cNvPicPr>
+                  </pic:nvPicPr>
+                  <pic:blipFill>
+                    <a:blip r:embed="rId21">
+                      <a:extLst>
+                        <a:ext uri="{28A0092B-C50C-407E-A947-70E740481C1C}">
+                          <a14:useLocalDpi xmlns:a14="http://schemas.microsoft.com/office/drawing/2010/main" val="0"/>
+                        </a:ext>
+                      </a:extLst>
+                    </a:blip>
+                    <a:srcRect/>
+                    <a:stretch>
+                      <a:fillRect/>
+                    </a:stretch>
+                  </pic:blipFill>
+                  <pic:spPr bwMode="auto">
+                    <a:xfrm>
+                      <a:off x="0" y="0"/>
+                      <a:ext cx="5603875" cy="2362200"/>
+                    </a:xfrm>
+                    <a:prstGeom prst="rect">
+                      <a:avLst/>
+                    </a:prstGeom>
+                    <a:noFill/>
+                    <a:ln>
+                      <a:noFill/>
+                    </a:ln>
+                  </pic:spPr>
+                </pic:pic>
+              </a:graphicData>
+            </a:graphic>
+          </wp:inline>
+        </w:drawing>
+      </w:r>
+    </w:p>
+    <w:p>
+      <w:pPr>
         <w:pStyle w:val="Heading1"/>
         <w:spacing w:line="300" w:lineRule="auto"/>
       </w:pPr>
-      <w:bookmarkStart w:id="5" w:name="_Toc130737178"/>
+      <w:bookmarkStart w:id="5" w:name="_Toc130907850"/>
       <w:r>
         <w:t>Level 5:</w:t>
       </w:r>
@@ -4784,7 +6961,6 @@
           <w:sz w:val="26"/>
           <w:szCs w:val="26"/>
         </w:rPr>
-        <w:lastRenderedPageBreak/>
         <w:t xml:space="preserve">Ở </w:t>
       </w:r>
       <w:proofErr w:type="spellStart"/>
@@ -5286,10 +7462,74 @@
     </w:p>
     <w:p>
       <w:pPr>
+        <w:rPr>
+          <w:sz w:val="26"/>
+          <w:szCs w:val="26"/>
+        </w:rPr>
+      </w:pPr>
+      <w:r>
+        <w:rPr>
+          <w:noProof/>
+          <w:sz w:val="26"/>
+          <w:szCs w:val="26"/>
+        </w:rPr>
+        <w:lastRenderedPageBreak/>
+        <w:drawing>
+          <wp:inline distT="0" distB="0" distL="0" distR="0" wp14:anchorId="64A9E1E6" wp14:editId="3EFF0517">
+            <wp:extent cx="5610860" cy="2701925"/>
+            <wp:effectExtent l="0" t="0" r="8890" b="3175"/>
+            <wp:docPr id="19" name="Picture 19"/>
+            <wp:cNvGraphicFramePr>
+              <a:graphicFrameLocks xmlns:a="http://schemas.openxmlformats.org/drawingml/2006/main" noChangeAspect="1"/>
+            </wp:cNvGraphicFramePr>
+            <a:graphic xmlns:a="http://schemas.openxmlformats.org/drawingml/2006/main">
+              <a:graphicData uri="http://schemas.openxmlformats.org/drawingml/2006/picture">
+                <pic:pic xmlns:pic="http://schemas.openxmlformats.org/drawingml/2006/picture">
+                  <pic:nvPicPr>
+                    <pic:cNvPr id="0" name="Picture 18"/>
+                    <pic:cNvPicPr>
+                      <a:picLocks noChangeAspect="1" noChangeArrowheads="1"/>
+                    </pic:cNvPicPr>
+                  </pic:nvPicPr>
+                  <pic:blipFill>
+                    <a:blip r:embed="rId22" cstate="print">
+                      <a:extLst>
+                        <a:ext uri="{28A0092B-C50C-407E-A947-70E740481C1C}">
+                          <a14:useLocalDpi xmlns:a14="http://schemas.microsoft.com/office/drawing/2010/main" val="0"/>
+                        </a:ext>
+                      </a:extLst>
+                    </a:blip>
+                    <a:srcRect/>
+                    <a:stretch>
+                      <a:fillRect/>
+                    </a:stretch>
+                  </pic:blipFill>
+                  <pic:spPr bwMode="auto">
+                    <a:xfrm>
+                      <a:off x="0" y="0"/>
+                      <a:ext cx="5610860" cy="2701925"/>
+                    </a:xfrm>
+                    <a:prstGeom prst="rect">
+                      <a:avLst/>
+                    </a:prstGeom>
+                    <a:noFill/>
+                    <a:ln>
+                      <a:noFill/>
+                    </a:ln>
+                  </pic:spPr>
+                </pic:pic>
+              </a:graphicData>
+            </a:graphic>
+          </wp:inline>
+        </w:drawing>
+      </w:r>
+    </w:p>
+    <w:p>
+      <w:pPr>
         <w:pStyle w:val="Heading1"/>
         <w:spacing w:line="300" w:lineRule="auto"/>
       </w:pPr>
-      <w:bookmarkStart w:id="6" w:name="_Toc130737179"/>
+      <w:bookmarkStart w:id="6" w:name="_Toc130907851"/>
       <w:r>
         <w:t>Level 6:</w:t>
       </w:r>
@@ -6494,6 +8734,69 @@
     </w:p>
     <w:p>
       <w:pPr>
+        <w:rPr>
+          <w:sz w:val="26"/>
+          <w:szCs w:val="26"/>
+        </w:rPr>
+      </w:pPr>
+      <w:r>
+        <w:rPr>
+          <w:noProof/>
+          <w:sz w:val="26"/>
+          <w:szCs w:val="26"/>
+        </w:rPr>
+        <w:drawing>
+          <wp:inline distT="0" distB="0" distL="0" distR="0" wp14:anchorId="1FE4E071" wp14:editId="7216247A">
+            <wp:extent cx="5603875" cy="2493645"/>
+            <wp:effectExtent l="0" t="0" r="0" b="1905"/>
+            <wp:docPr id="20" name="Picture 20"/>
+            <wp:cNvGraphicFramePr>
+              <a:graphicFrameLocks xmlns:a="http://schemas.openxmlformats.org/drawingml/2006/main" noChangeAspect="1"/>
+            </wp:cNvGraphicFramePr>
+            <a:graphic xmlns:a="http://schemas.openxmlformats.org/drawingml/2006/main">
+              <a:graphicData uri="http://schemas.openxmlformats.org/drawingml/2006/picture">
+                <pic:pic xmlns:pic="http://schemas.openxmlformats.org/drawingml/2006/picture">
+                  <pic:nvPicPr>
+                    <pic:cNvPr id="0" name="Picture 19"/>
+                    <pic:cNvPicPr>
+                      <a:picLocks noChangeAspect="1" noChangeArrowheads="1"/>
+                    </pic:cNvPicPr>
+                  </pic:nvPicPr>
+                  <pic:blipFill>
+                    <a:blip r:embed="rId23" cstate="print">
+                      <a:extLst>
+                        <a:ext uri="{28A0092B-C50C-407E-A947-70E740481C1C}">
+                          <a14:useLocalDpi xmlns:a14="http://schemas.microsoft.com/office/drawing/2010/main" val="0"/>
+                        </a:ext>
+                      </a:extLst>
+                    </a:blip>
+                    <a:srcRect/>
+                    <a:stretch>
+                      <a:fillRect/>
+                    </a:stretch>
+                  </pic:blipFill>
+                  <pic:spPr bwMode="auto">
+                    <a:xfrm>
+                      <a:off x="0" y="0"/>
+                      <a:ext cx="5603875" cy="2493645"/>
+                    </a:xfrm>
+                    <a:prstGeom prst="rect">
+                      <a:avLst/>
+                    </a:prstGeom>
+                    <a:noFill/>
+                    <a:ln>
+                      <a:noFill/>
+                    </a:ln>
+                  </pic:spPr>
+                </pic:pic>
+              </a:graphicData>
+            </a:graphic>
+          </wp:inline>
+        </w:drawing>
+      </w:r>
+    </w:p>
+    <w:p>
+      <w:pPr>
         <w:pStyle w:val="ListParagraph"/>
         <w:numPr>
           <w:ilvl w:val="0"/>
@@ -6709,7 +9012,7 @@
         <w:pStyle w:val="Heading1"/>
         <w:spacing w:line="300" w:lineRule="auto"/>
       </w:pPr>
-      <w:bookmarkStart w:id="7" w:name="_Toc130737180"/>
+      <w:bookmarkStart w:id="7" w:name="_Toc130907852"/>
       <w:r>
         <w:t>Video Demo:</w:t>
       </w:r>
@@ -6720,25 +9023,13 @@
         <w:ind w:firstLine="720"/>
         <w:jc w:val="both"/>
       </w:pPr>
-      <w:hyperlink r:id="rId10" w:history="1">
+      <w:hyperlink r:id="rId24" w:history="1">
         <w:proofErr w:type="spellStart"/>
         <w:r>
           <w:rPr>
             <w:rStyle w:val="Hyperlink"/>
           </w:rPr>
-          <w:t>Videod</w:t>
-        </w:r>
-        <w:r>
-          <w:rPr>
-            <w:rStyle w:val="Hyperlink"/>
-          </w:rPr>
-          <w:t>e</w:t>
-        </w:r>
-        <w:r>
-          <w:rPr>
-            <w:rStyle w:val="Hyperlink"/>
-          </w:rPr>
-          <w:t>mo</w:t>
+          <w:t>Videodemo</w:t>
         </w:r>
         <w:proofErr w:type="spellEnd"/>
       </w:hyperlink>
@@ -6752,34 +9043,22 @@
           <w:szCs w:val="26"/>
         </w:rPr>
       </w:pPr>
-      <w:hyperlink r:id="rId11" w:history="1">
+      <w:hyperlink r:id="rId25" w:history="1">
         <w:proofErr w:type="spellStart"/>
         <w:r>
           <w:rPr>
             <w:rStyle w:val="Hyperlink"/>
           </w:rPr>
-          <w:t>LinkDem</w:t>
-        </w:r>
-        <w:r>
-          <w:rPr>
-            <w:rStyle w:val="Hyperlink"/>
-          </w:rPr>
-          <w:t>o</w:t>
-        </w:r>
-        <w:r>
-          <w:rPr>
-            <w:rStyle w:val="Hyperlink"/>
-          </w:rPr>
-          <w:t>Game</w:t>
+          <w:t>LinkDemoGame</w:t>
         </w:r>
         <w:proofErr w:type="spellEnd"/>
       </w:hyperlink>
     </w:p>
     <w:p/>
     <w:sectPr>
-      <w:footerReference w:type="even" r:id="rId12"/>
-      <w:footerReference w:type="default" r:id="rId13"/>
-      <w:footerReference w:type="first" r:id="rId14"/>
+      <w:footerReference w:type="even" r:id="rId26"/>
+      <w:footerReference w:type="default" r:id="rId27"/>
+      <w:footerReference w:type="first" r:id="rId28"/>
       <w:pgSz w:w="12240" w:h="15840"/>
       <w:pgMar w:top="1418" w:right="1418" w:bottom="1418" w:left="1985" w:header="720" w:footer="720" w:gutter="0"/>
       <w:pgNumType w:start="1"/>

</xml_diff>